<commit_message>
Spanish Resume: + Linkedin link
</commit_message>
<xml_diff>
--- a/Spanish/Jessica A. Curriculum.docx
+++ b/Spanish/Jessica A. Curriculum.docx
@@ -8,6 +8,80 @@
           <w:noProof/>
         </w:rPr>
       </w:pPr>
+      <w:r>
+        <w:rPr>
+          <w:rFonts w:asciiTheme="minorHAnsi" w:hAnsiTheme="minorHAnsi" w:cstheme="minorHAnsi"/>
+          <w:noProof/>
+          <w:lang w:eastAsia="es-ES_tradnl"/>
+        </w:rPr>
+        <mc:AlternateContent>
+          <mc:Choice Requires="wps">
+            <w:drawing>
+              <wp:anchor distT="0" distB="0" distL="114300" distR="114300" simplePos="0" relativeHeight="251619323" behindDoc="1" locked="0" layoutInCell="1" allowOverlap="1" wp14:anchorId="03AA3A1B" wp14:editId="4006835E">
+                <wp:simplePos x="0" y="0"/>
+                <wp:positionH relativeFrom="page">
+                  <wp:posOffset>30480</wp:posOffset>
+                </wp:positionH>
+                <wp:positionV relativeFrom="paragraph">
+                  <wp:posOffset>-892175</wp:posOffset>
+                </wp:positionV>
+                <wp:extent cx="7562850" cy="11003630"/>
+                <wp:effectExtent l="0" t="0" r="6350" b="0"/>
+                <wp:wrapNone/>
+                <wp:docPr id="30" name="Rectangle 4"/>
+                <wp:cNvGraphicFramePr/>
+                <a:graphic xmlns:a="http://schemas.openxmlformats.org/drawingml/2006/main">
+                  <a:graphicData uri="http://schemas.microsoft.com/office/word/2010/wordprocessingShape">
+                    <wps:wsp>
+                      <wps:cNvSpPr/>
+                      <wps:spPr>
+                        <a:xfrm>
+                          <a:off x="0" y="0"/>
+                          <a:ext cx="7562850" cy="11003630"/>
+                        </a:xfrm>
+                        <a:prstGeom prst="rect">
+                          <a:avLst/>
+                        </a:prstGeom>
+                        <a:solidFill>
+                          <a:srgbClr val="6A436D"/>
+                        </a:solidFill>
+                        <a:ln>
+                          <a:noFill/>
+                        </a:ln>
+                      </wps:spPr>
+                      <wps:style>
+                        <a:lnRef idx="2">
+                          <a:schemeClr val="dk1"/>
+                        </a:lnRef>
+                        <a:fillRef idx="1">
+                          <a:schemeClr val="lt1"/>
+                        </a:fillRef>
+                        <a:effectRef idx="0">
+                          <a:schemeClr val="dk1"/>
+                        </a:effectRef>
+                        <a:fontRef idx="minor">
+                          <a:schemeClr val="dk1"/>
+                        </a:fontRef>
+                      </wps:style>
+                      <wps:bodyPr rtlCol="0" anchor="ctr"/>
+                    </wps:wsp>
+                  </a:graphicData>
+                </a:graphic>
+                <wp14:sizeRelV relativeFrom="margin">
+                  <wp14:pctHeight>0</wp14:pctHeight>
+                </wp14:sizeRelV>
+              </wp:anchor>
+            </w:drawing>
+          </mc:Choice>
+          <mc:Fallback>
+            <w:pict>
+              <v:rect w14:anchorId="358BD6A2" id="Rectangle 4" o:spid="_x0000_s1026" style="position:absolute;margin-left:2.4pt;margin-top:-70.25pt;width:595.5pt;height:866.45pt;z-index:-251697157;visibility:visible;mso-wrap-style:square;mso-height-percent:0;mso-wrap-distance-left:9pt;mso-wrap-distance-top:0;mso-wrap-distance-right:9pt;mso-wrap-distance-bottom:0;mso-position-horizontal:absolute;mso-position-horizontal-relative:page;mso-position-vertical:absolute;mso-position-vertical-relative:text;mso-height-percent:0;mso-height-relative:margin;v-text-anchor:middle" o:gfxdata="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" fillcolor="#6a436d" stroked="f" strokeweight="2pt">
+                <w10:wrap anchorx="page"/>
+              </v:rect>
+            </w:pict>
+          </mc:Fallback>
+        </mc:AlternateContent>
+      </w:r>
       <w:r>
         <w:rPr>
           <w:noProof/>
@@ -94,7 +168,7 @@
         <mc:AlternateContent>
           <mc:Choice Requires="wps">
             <w:drawing>
-              <wp:anchor distT="0" distB="0" distL="114300" distR="114300" simplePos="0" relativeHeight="251711488" behindDoc="0" locked="0" layoutInCell="1" allowOverlap="1" wp14:anchorId="0D9CF4E8" wp14:editId="5D4F973C">
+              <wp:anchor distT="0" distB="0" distL="114300" distR="114300" simplePos="0" relativeHeight="251711488" behindDoc="0" locked="0" layoutInCell="1" allowOverlap="1" wp14:anchorId="0D9CF4E8" wp14:editId="0DBEC558">
                 <wp:simplePos x="0" y="0"/>
                 <wp:positionH relativeFrom="column">
                   <wp:posOffset>1224915</wp:posOffset>
@@ -289,80 +363,6 @@
                   </w:txbxContent>
                 </v:textbox>
               </v:shape>
-            </w:pict>
-          </mc:Fallback>
-        </mc:AlternateContent>
-      </w:r>
-      <w:r>
-        <w:rPr>
-          <w:rFonts w:asciiTheme="minorHAnsi" w:hAnsiTheme="minorHAnsi" w:cstheme="minorHAnsi"/>
-          <w:noProof/>
-          <w:lang w:eastAsia="es-ES_tradnl"/>
-        </w:rPr>
-        <mc:AlternateContent>
-          <mc:Choice Requires="wps">
-            <w:drawing>
-              <wp:anchor distT="0" distB="0" distL="114300" distR="114300" simplePos="0" relativeHeight="251619323" behindDoc="1" locked="0" layoutInCell="1" allowOverlap="1" wp14:anchorId="03AA3A1B" wp14:editId="1FAA4CA3">
-                <wp:simplePos x="0" y="0"/>
-                <wp:positionH relativeFrom="page">
-                  <wp:align>left</wp:align>
-                </wp:positionH>
-                <wp:positionV relativeFrom="paragraph">
-                  <wp:posOffset>-899795</wp:posOffset>
-                </wp:positionV>
-                <wp:extent cx="7562850" cy="11003630"/>
-                <wp:effectExtent l="0" t="0" r="6350" b="0"/>
-                <wp:wrapNone/>
-                <wp:docPr id="30" name="Rectangle 4"/>
-                <wp:cNvGraphicFramePr/>
-                <a:graphic xmlns:a="http://schemas.openxmlformats.org/drawingml/2006/main">
-                  <a:graphicData uri="http://schemas.microsoft.com/office/word/2010/wordprocessingShape">
-                    <wps:wsp>
-                      <wps:cNvSpPr/>
-                      <wps:spPr>
-                        <a:xfrm>
-                          <a:off x="0" y="0"/>
-                          <a:ext cx="7562850" cy="11003630"/>
-                        </a:xfrm>
-                        <a:prstGeom prst="rect">
-                          <a:avLst/>
-                        </a:prstGeom>
-                        <a:solidFill>
-                          <a:srgbClr val="6A436D"/>
-                        </a:solidFill>
-                        <a:ln>
-                          <a:noFill/>
-                        </a:ln>
-                      </wps:spPr>
-                      <wps:style>
-                        <a:lnRef idx="2">
-                          <a:schemeClr val="dk1"/>
-                        </a:lnRef>
-                        <a:fillRef idx="1">
-                          <a:schemeClr val="lt1"/>
-                        </a:fillRef>
-                        <a:effectRef idx="0">
-                          <a:schemeClr val="dk1"/>
-                        </a:effectRef>
-                        <a:fontRef idx="minor">
-                          <a:schemeClr val="dk1"/>
-                        </a:fontRef>
-                      </wps:style>
-                      <wps:bodyPr rtlCol="0" anchor="ctr"/>
-                    </wps:wsp>
-                  </a:graphicData>
-                </a:graphic>
-                <wp14:sizeRelV relativeFrom="margin">
-                  <wp14:pctHeight>0</wp14:pctHeight>
-                </wp14:sizeRelV>
-              </wp:anchor>
-            </w:drawing>
-          </mc:Choice>
-          <mc:Fallback>
-            <w:pict>
-              <v:rect w14:anchorId="346891CB" id="Rectangle 4" o:spid="_x0000_s1026" style="position:absolute;margin-left:0;margin-top:-70.85pt;width:595.5pt;height:866.45pt;z-index:-251697157;visibility:visible;mso-wrap-style:square;mso-height-percent:0;mso-wrap-distance-left:9pt;mso-wrap-distance-top:0;mso-wrap-distance-right:9pt;mso-wrap-distance-bottom:0;mso-position-horizontal:left;mso-position-horizontal-relative:page;mso-position-vertical:absolute;mso-position-vertical-relative:text;mso-height-percent:0;mso-height-relative:margin;v-text-anchor:middle" o:gfxdata="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" fillcolor="#6a436d" stroked="f" strokeweight="2pt">
-                <w10:wrap anchorx="page"/>
-              </v:rect>
             </w:pict>
           </mc:Fallback>
         </mc:AlternateContent>
@@ -1186,7 +1186,7 @@
             <wp:effectExtent l="0" t="0" r="0" b="0"/>
             <wp:wrapNone/>
             <wp:docPr id="54" name="Imagen 54">
-              <a:hlinkClick xmlns:a="http://schemas.openxmlformats.org/drawingml/2006/main" r:id="rId10"/>
+              <a:hlinkClick xmlns:a="http://schemas.openxmlformats.org/drawingml/2006/main" r:id="rId9"/>
             </wp:docPr>
             <wp:cNvGraphicFramePr>
               <a:graphicFrameLocks xmlns:a="http://schemas.openxmlformats.org/drawingml/2006/main" noChangeAspect="1"/>
@@ -1196,7 +1196,7 @@
                 <pic:pic xmlns:pic="http://schemas.openxmlformats.org/drawingml/2006/picture">
                   <pic:nvPicPr>
                     <pic:cNvPr id="54" name="Imagen 54">
-                      <a:hlinkClick r:id="rId10"/>
+                      <a:hlinkClick r:id="rId9"/>
                     </pic:cNvPr>
                     <pic:cNvPicPr>
                       <a:picLocks noChangeAspect="1" noChangeArrowheads="1"/>
@@ -2282,10 +2282,22 @@
                               <w:fldChar w:fldCharType="begin"/>
                             </w:r>
                             <w:r>
+                              <w:instrText xml:space="preserve"> INCLUDEPICTURE  "https://lh3.googleusercontent.com/-zZva6319EVE/AAAAAAAAAAI/AAAAAAAAAAA/zKFGBYMviqc/photo.jpg" \* MERGEFORMATINET </w:instrText>
+                            </w:r>
+                            <w:r>
+                              <w:fldChar w:fldCharType="separate"/>
+                            </w:r>
+                            <w:r>
+                              <w:fldChar w:fldCharType="begin"/>
+                            </w:r>
+                            <w:r>
                               <w:instrText xml:space="preserve"> </w:instrText>
                             </w:r>
                             <w:r>
-                              <w:instrText>INCLUDEPICTURE  "https://lh3.googleusercontent.com/-zZva6319EVE/AAAAAAAAAAI/AAAAAAAAAAA/zKFGBYMviqc/photo.jpg" \* MERGEFORMATINET</w:instrText>
+                              <w:instrText>INCLUDEPICTURE  "https://lh3.googleusercontent.com/-zZva6319EVE/AAAAAAAAAAI/AAAAAAAAAAA/zKFGBYMviqc/</w:instrText>
+                            </w:r>
+                            <w:r>
+                              <w:instrText>photo.jpg" \* MERGEFORMATINET</w:instrText>
                             </w:r>
                             <w:r>
                               <w:instrText xml:space="preserve"> </w:instrText>
@@ -2382,6 +2394,9 @@
                             <w:r>
                               <w:fldChar w:fldCharType="end"/>
                             </w:r>
+                            <w:r>
+                              <w:fldChar w:fldCharType="end"/>
+                            </w:r>
                           </w:p>
                         </w:txbxContent>
                       </wps:txbx>
@@ -2590,10 +2605,22 @@
                         <w:fldChar w:fldCharType="begin"/>
                       </w:r>
                       <w:r>
+                        <w:instrText xml:space="preserve"> INCLUDEPICTURE  "https://lh3.googleusercontent.com/-zZva6319EVE/AAAAAAAAAAI/AAAAAAAAAAA/zKFGBYMviqc/photo.jpg" \* MERGEFORMATINET </w:instrText>
+                      </w:r>
+                      <w:r>
+                        <w:fldChar w:fldCharType="separate"/>
+                      </w:r>
+                      <w:r>
+                        <w:fldChar w:fldCharType="begin"/>
+                      </w:r>
+                      <w:r>
                         <w:instrText xml:space="preserve"> </w:instrText>
                       </w:r>
                       <w:r>
-                        <w:instrText>INCLUDEPICTURE  "https://lh3.googleusercontent.com/-zZva6319EVE/AAAAAAAAAAI/AAAAAAAAAAA/zKFGBYMviqc/photo.jpg" \* MERGEFORMATINET</w:instrText>
+                        <w:instrText>INCLUDEPICTURE  "https://lh3.googleusercontent.com/-zZva6319EVE/AAAAAAAAAAI/AAAAAAAAAAA/zKFGBYMviqc/</w:instrText>
+                      </w:r>
+                      <w:r>
+                        <w:instrText>photo.jpg" \* MERGEFORMATINET</w:instrText>
                       </w:r>
                       <w:r>
                         <w:instrText xml:space="preserve"> </w:instrText>
@@ -2607,6 +2634,9 @@
                             <v:imagedata r:id="rId15" r:href="rId17" gain="109227f"/>
                           </v:shape>
                         </w:pict>
+                      </w:r>
+                      <w:r>
+                        <w:fldChar w:fldCharType="end"/>
                       </w:r>
                       <w:r>
                         <w:fldChar w:fldCharType="end"/>
@@ -2705,168 +2735,20 @@
           <w:noProof/>
           <w:lang w:eastAsia="es-ES_tradnl"/>
         </w:rPr>
-        <mc:AlternateContent>
-          <mc:Choice Requires="wps">
-            <w:drawing>
-              <wp:anchor distT="0" distB="0" distL="114300" distR="114300" simplePos="0" relativeHeight="251797504" behindDoc="0" locked="0" layoutInCell="1" allowOverlap="1" wp14:anchorId="18CB7D11" wp14:editId="13885698">
-                <wp:simplePos x="0" y="0"/>
-                <wp:positionH relativeFrom="column">
-                  <wp:posOffset>4520565</wp:posOffset>
-                </wp:positionH>
-                <wp:positionV relativeFrom="paragraph">
-                  <wp:posOffset>168910</wp:posOffset>
-                </wp:positionV>
-                <wp:extent cx="2026920" cy="286385"/>
-                <wp:effectExtent l="0" t="0" r="0" b="0"/>
-                <wp:wrapNone/>
-                <wp:docPr id="27" name="Cuadro de texto 27"/>
-                <wp:cNvGraphicFramePr/>
-                <a:graphic xmlns:a="http://schemas.openxmlformats.org/drawingml/2006/main">
-                  <a:graphicData uri="http://schemas.microsoft.com/office/word/2010/wordprocessingShape">
-                    <wps:wsp>
-                      <wps:cNvSpPr txBox="1"/>
-                      <wps:spPr>
-                        <a:xfrm>
-                          <a:off x="0" y="0"/>
-                          <a:ext cx="2026920" cy="286385"/>
-                        </a:xfrm>
-                        <a:prstGeom prst="rect">
-                          <a:avLst/>
-                        </a:prstGeom>
-                        <a:noFill/>
-                        <a:ln>
-                          <a:noFill/>
-                        </a:ln>
-                        <a:effectLst/>
-                      </wps:spPr>
-                      <wps:style>
-                        <a:lnRef idx="0">
-                          <a:schemeClr val="accent1"/>
-                        </a:lnRef>
-                        <a:fillRef idx="0">
-                          <a:schemeClr val="accent1"/>
-                        </a:fillRef>
-                        <a:effectRef idx="0">
-                          <a:schemeClr val="accent1"/>
-                        </a:effectRef>
-                        <a:fontRef idx="minor">
-                          <a:schemeClr val="dk1"/>
-                        </a:fontRef>
-                      </wps:style>
-                      <wps:txbx>
-                        <w:txbxContent>
-                          <w:p>
-                            <w:pPr>
-                              <w:spacing w:line="276" w:lineRule="auto"/>
-                              <w:rPr>
-                                <w:rFonts w:ascii="Arial" w:hAnsi="Arial" w:cs="Arial"/>
-                                <w:color w:val="FFFFFF" w:themeColor="background1"/>
-                                <w:lang w:val="es-MX"/>
-                              </w:rPr>
-                            </w:pPr>
-                            <w:hyperlink r:id="rId18" w:history="1">
-                              <w:r>
-                                <w:rPr>
-                                  <w:rStyle w:val="Hipervnculo"/>
-                                  <w:rFonts w:ascii="Arial" w:hAnsi="Arial" w:cs="Arial"/>
-                                  <w:color w:val="FFFFFF" w:themeColor="background1"/>
-                                  <w:u w:val="none"/>
-                                  <w:lang w:val="es-MX"/>
-                                </w:rPr>
-                                <w:t>jgarciaalbalah</w:t>
-                              </w:r>
-                            </w:hyperlink>
-                            <w:r>
-                              <w:rPr>
-                                <w:rFonts w:ascii="Arial" w:hAnsi="Arial" w:cs="Arial"/>
-                                <w:color w:val="FFFFFF" w:themeColor="background1"/>
-                                <w:lang w:val="es-MX"/>
-                              </w:rPr>
-                              <w:t>@gmail.com</w:t>
-                            </w:r>
-                          </w:p>
-                        </w:txbxContent>
-                      </wps:txbx>
-                      <wps:bodyPr rot="0" spcFirstLastPara="0" vertOverflow="overflow" horzOverflow="overflow" vert="horz" wrap="square" lIns="91440" tIns="45720" rIns="91440" bIns="45720" numCol="1" spcCol="0" rtlCol="0" fromWordArt="0" anchor="t" anchorCtr="0" forceAA="0" compatLnSpc="1">
-                        <a:prstTxWarp prst="textNoShape">
-                          <a:avLst/>
-                        </a:prstTxWarp>
-                        <a:noAutofit/>
-                      </wps:bodyPr>
-                    </wps:wsp>
-                  </a:graphicData>
-                </a:graphic>
-                <wp14:sizeRelH relativeFrom="margin">
-                  <wp14:pctWidth>0</wp14:pctWidth>
-                </wp14:sizeRelH>
-                <wp14:sizeRelV relativeFrom="margin">
-                  <wp14:pctHeight>0</wp14:pctHeight>
-                </wp14:sizeRelV>
-              </wp:anchor>
-            </w:drawing>
-          </mc:Choice>
-          <mc:Fallback>
-            <w:pict>
-              <v:shape w14:anchorId="18CB7D11" id="Cuadro de texto 27" o:spid="_x0000_s1032" type="#_x0000_t202" style="position:absolute;margin-left:355.95pt;margin-top:13.3pt;width:159.6pt;height:22.55pt;z-index:251797504;visibility:visible;mso-wrap-style:square;mso-width-percent:0;mso-height-percent:0;mso-wrap-distance-left:9pt;mso-wrap-distance-top:0;mso-wrap-distance-right:9pt;mso-wrap-distance-bottom:0;mso-position-horizontal:absolute;mso-position-horizontal-relative:text;mso-position-vertical:absolute;mso-position-vertical-relative:text;mso-width-percent:0;mso-height-percent:0;mso-width-relative:margin;mso-height-relative:margin;v-text-anchor:top" o:gfxdata="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" filled="f" stroked="f">
-                <v:textbox>
-                  <w:txbxContent>
-                    <w:p>
-                      <w:pPr>
-                        <w:spacing w:line="276" w:lineRule="auto"/>
-                        <w:rPr>
-                          <w:rFonts w:ascii="Arial" w:hAnsi="Arial" w:cs="Arial"/>
-                          <w:color w:val="FFFFFF" w:themeColor="background1"/>
-                          <w:lang w:val="es-MX"/>
-                        </w:rPr>
-                      </w:pPr>
-                      <w:hyperlink r:id="rId19" w:history="1">
-                        <w:r>
-                          <w:rPr>
-                            <w:rStyle w:val="Hipervnculo"/>
-                            <w:rFonts w:ascii="Arial" w:hAnsi="Arial" w:cs="Arial"/>
-                            <w:color w:val="FFFFFF" w:themeColor="background1"/>
-                            <w:u w:val="none"/>
-                            <w:lang w:val="es-MX"/>
-                          </w:rPr>
-                          <w:t>jgarciaalbalah</w:t>
-                        </w:r>
-                      </w:hyperlink>
-                      <w:r>
-                        <w:rPr>
-                          <w:rFonts w:ascii="Arial" w:hAnsi="Arial" w:cs="Arial"/>
-                          <w:color w:val="FFFFFF" w:themeColor="background1"/>
-                          <w:lang w:val="es-MX"/>
-                        </w:rPr>
-                        <w:t>@gmail.com</w:t>
-                      </w:r>
-                    </w:p>
-                  </w:txbxContent>
-                </v:textbox>
-              </v:shape>
-            </w:pict>
-          </mc:Fallback>
-        </mc:AlternateContent>
-      </w:r>
-      <w:r>
-        <w:rPr>
-          <w:rFonts w:asciiTheme="minorHAnsi" w:hAnsiTheme="minorHAnsi" w:cstheme="minorHAnsi"/>
-          <w:noProof/>
-          <w:lang w:eastAsia="es-ES_tradnl"/>
-        </w:rPr>
         <w:drawing>
-          <wp:anchor distT="0" distB="0" distL="114300" distR="114300" simplePos="0" relativeHeight="251793408" behindDoc="0" locked="0" layoutInCell="1" allowOverlap="1" wp14:anchorId="1DBFF4CF" wp14:editId="20731F13">
+          <wp:anchor distT="0" distB="0" distL="114300" distR="114300" simplePos="0" relativeHeight="251794432" behindDoc="0" locked="0" layoutInCell="1" allowOverlap="1" wp14:anchorId="17E25720" wp14:editId="371E5570">
             <wp:simplePos x="0" y="0"/>
             <wp:positionH relativeFrom="margin">
-              <wp:posOffset>4162425</wp:posOffset>
+              <wp:posOffset>4139565</wp:posOffset>
             </wp:positionH>
             <wp:positionV relativeFrom="paragraph">
-              <wp:posOffset>135890</wp:posOffset>
+              <wp:posOffset>118745</wp:posOffset>
             </wp:positionV>
-            <wp:extent cx="350520" cy="350520"/>
-            <wp:effectExtent l="0" t="0" r="0" b="0"/>
+            <wp:extent cx="411480" cy="411480"/>
+            <wp:effectExtent l="0" t="0" r="7620" b="7620"/>
             <wp:wrapNone/>
-            <wp:docPr id="1059" name="Imagen 1059">
-              <a:hlinkClick xmlns:a="http://schemas.openxmlformats.org/drawingml/2006/main" r:id="rId19"/>
+            <wp:docPr id="1061" name="Imagen 1061">
+              <a:hlinkClick xmlns:a="http://schemas.openxmlformats.org/drawingml/2006/main" r:id="rId18"/>
             </wp:docPr>
             <wp:cNvGraphicFramePr>
               <a:graphicFrameLocks xmlns:a="http://schemas.openxmlformats.org/drawingml/2006/main" noChangeAspect="1"/>
@@ -2875,19 +2757,19 @@
               <a:graphicData uri="http://schemas.openxmlformats.org/drawingml/2006/picture">
                 <pic:pic xmlns:pic="http://schemas.openxmlformats.org/drawingml/2006/picture">
                   <pic:nvPicPr>
-                    <pic:cNvPr id="1059" name="Imagen 1059">
-                      <a:hlinkClick r:id="rId19"/>
+                    <pic:cNvPr id="1061" name="Imagen 1061">
+                      <a:hlinkClick r:id="rId18"/>
                     </pic:cNvPr>
                     <pic:cNvPicPr>
                       <a:picLocks noChangeAspect="1" noChangeArrowheads="1"/>
                     </pic:cNvPicPr>
                   </pic:nvPicPr>
                   <pic:blipFill>
-                    <a:blip r:embed="rId20">
+                    <a:blip r:embed="rId19">
                       <a:extLst>
                         <a:ext uri="{BEBA8EAE-BF5A-486C-A8C5-ECC9F3942E4B}">
                           <a14:imgProps xmlns:a14="http://schemas.microsoft.com/office/drawing/2010/main">
-                            <a14:imgLayer r:embed="rId21">
+                            <a14:imgLayer r:embed="rId20">
                               <a14:imgEffect>
                                 <a14:brightnessContrast bright="100000" contrast="100000"/>
                               </a14:imgEffect>
@@ -2903,7 +2785,7 @@
                   <pic:spPr bwMode="auto">
                     <a:xfrm>
                       <a:off x="0" y="0"/>
-                      <a:ext cx="350520" cy="350520"/>
+                      <a:ext cx="411480" cy="411480"/>
                     </a:xfrm>
                     <a:prstGeom prst="rect">
                       <a:avLst/>
@@ -2932,7 +2814,7 @@
           <w:lang w:eastAsia="es-ES_tradnl"/>
         </w:rPr>
         <w:drawing>
-          <wp:anchor distT="0" distB="0" distL="114300" distR="114300" simplePos="0" relativeHeight="251753472" behindDoc="0" locked="0" layoutInCell="1" allowOverlap="1" wp14:anchorId="57290BB5" wp14:editId="63ABBFE8">
+          <wp:anchor distT="0" distB="0" distL="114300" distR="114300" simplePos="0" relativeHeight="251753472" behindDoc="0" locked="0" layoutInCell="1" allowOverlap="1" wp14:anchorId="57290BB5" wp14:editId="70B49628">
             <wp:simplePos x="0" y="0"/>
             <wp:positionH relativeFrom="margin">
               <wp:posOffset>2082800</wp:posOffset>
@@ -2955,10 +2837,10 @@
                     <pic:cNvPicPr/>
                   </pic:nvPicPr>
                   <pic:blipFill>
-                    <a:blip r:embed="rId22">
+                    <a:blip r:embed="rId21">
                       <a:extLst>
                         <a:ext uri="{96DAC541-7B7A-43D3-8B79-37D633B846F1}">
-                          <asvg:svgBlip xmlns:asvg="http://schemas.microsoft.com/office/drawing/2016/SVG/main" r:embed="rId23"/>
+                          <asvg:svgBlip xmlns:asvg="http://schemas.microsoft.com/office/drawing/2016/SVG/main" r:embed="rId22"/>
                         </a:ext>
                       </a:extLst>
                     </a:blip>
@@ -3003,7 +2885,144 @@
         <mc:AlternateContent>
           <mc:Choice Requires="wps">
             <w:drawing>
-              <wp:anchor distT="0" distB="0" distL="114300" distR="114300" simplePos="0" relativeHeight="251835392" behindDoc="0" locked="0" layoutInCell="1" allowOverlap="1" wp14:anchorId="3B58D0E0" wp14:editId="0C7F3D49">
+              <wp:anchor distT="0" distB="0" distL="114300" distR="114300" simplePos="0" relativeHeight="251798528" behindDoc="0" locked="0" layoutInCell="1" allowOverlap="1" wp14:anchorId="2973DC34" wp14:editId="3AC6A176">
+                <wp:simplePos x="0" y="0"/>
+                <wp:positionH relativeFrom="column">
+                  <wp:posOffset>4528185</wp:posOffset>
+                </wp:positionH>
+                <wp:positionV relativeFrom="paragraph">
+                  <wp:posOffset>5715</wp:posOffset>
+                </wp:positionV>
+                <wp:extent cx="1873885" cy="262255"/>
+                <wp:effectExtent l="0" t="0" r="0" b="4445"/>
+                <wp:wrapNone/>
+                <wp:docPr id="28" name="Cuadro de texto 28">
+                  <a:hlinkClick xmlns:a="http://schemas.openxmlformats.org/drawingml/2006/main" r:id="rId18"/>
+                </wp:docPr>
+                <wp:cNvGraphicFramePr/>
+                <a:graphic xmlns:a="http://schemas.openxmlformats.org/drawingml/2006/main">
+                  <a:graphicData uri="http://schemas.microsoft.com/office/word/2010/wordprocessingShape">
+                    <wps:wsp>
+                      <wps:cNvSpPr txBox="1"/>
+                      <wps:spPr>
+                        <a:xfrm>
+                          <a:off x="0" y="0"/>
+                          <a:ext cx="1873885" cy="262255"/>
+                        </a:xfrm>
+                        <a:prstGeom prst="rect">
+                          <a:avLst/>
+                        </a:prstGeom>
+                        <a:noFill/>
+                        <a:ln>
+                          <a:noFill/>
+                        </a:ln>
+                        <a:effectLst/>
+                      </wps:spPr>
+                      <wps:style>
+                        <a:lnRef idx="0">
+                          <a:schemeClr val="accent1"/>
+                        </a:lnRef>
+                        <a:fillRef idx="0">
+                          <a:schemeClr val="accent1"/>
+                        </a:fillRef>
+                        <a:effectRef idx="0">
+                          <a:schemeClr val="accent1"/>
+                        </a:effectRef>
+                        <a:fontRef idx="minor">
+                          <a:schemeClr val="dk1"/>
+                        </a:fontRef>
+                      </wps:style>
+                      <wps:txbx>
+                        <w:txbxContent>
+                          <w:p>
+                            <w:pPr>
+                              <w:spacing w:line="276" w:lineRule="auto"/>
+                              <w:rPr>
+                                <w:rFonts w:ascii="Arial" w:hAnsi="Arial" w:cs="Arial"/>
+                                <w:color w:val="FFFFFF" w:themeColor="background1"/>
+                              </w:rPr>
+                            </w:pPr>
+                            <w:r>
+                              <w:rPr>
+                                <w:rStyle w:val="vanity-namedomain"/>
+                                <w:color w:val="FFFFFF" w:themeColor="background1"/>
+                              </w:rPr>
+                              <w:t>linkedin/</w:t>
+                            </w:r>
+                            <w:r>
+                              <w:rPr>
+                                <w:rStyle w:val="break-words"/>
+                                <w:color w:val="FFFFFF" w:themeColor="background1"/>
+                              </w:rPr>
+                              <w:t>aidyl-albalah</w:t>
+                            </w:r>
+                          </w:p>
+                        </w:txbxContent>
+                      </wps:txbx>
+                      <wps:bodyPr rot="0" spcFirstLastPara="0" vertOverflow="overflow" horzOverflow="overflow" vert="horz" wrap="square" lIns="91440" tIns="45720" rIns="91440" bIns="45720" numCol="1" spcCol="0" rtlCol="0" fromWordArt="0" anchor="t" anchorCtr="0" forceAA="0" compatLnSpc="1">
+                        <a:prstTxWarp prst="textNoShape">
+                          <a:avLst/>
+                        </a:prstTxWarp>
+                        <a:noAutofit/>
+                      </wps:bodyPr>
+                    </wps:wsp>
+                  </a:graphicData>
+                </a:graphic>
+                <wp14:sizeRelH relativeFrom="margin">
+                  <wp14:pctWidth>0</wp14:pctWidth>
+                </wp14:sizeRelH>
+                <wp14:sizeRelV relativeFrom="margin">
+                  <wp14:pctHeight>0</wp14:pctHeight>
+                </wp14:sizeRelV>
+              </wp:anchor>
+            </w:drawing>
+          </mc:Choice>
+          <mc:Fallback>
+            <w:pict>
+              <v:shape w14:anchorId="2973DC34" id="Cuadro de texto 28" o:spid="_x0000_s1032" type="#_x0000_t202" href="http://www.linkedin.com/in/aidyl-albalah" style="position:absolute;margin-left:356.55pt;margin-top:.45pt;width:147.55pt;height:20.65pt;z-index:251798528;visibility:visible;mso-wrap-style:square;mso-width-percent:0;mso-height-percent:0;mso-wrap-distance-left:9pt;mso-wrap-distance-top:0;mso-wrap-distance-right:9pt;mso-wrap-distance-bottom:0;mso-position-horizontal:absolute;mso-position-horizontal-relative:text;mso-position-vertical:absolute;mso-position-vertical-relative:text;mso-width-percent:0;mso-height-percent:0;mso-width-relative:margin;mso-height-relative:margin;v-text-anchor:top" o:gfxdata="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" o:button="t" filled="f" stroked="f">
+                <v:fill o:detectmouseclick="t"/>
+                <v:textbox>
+                  <w:txbxContent>
+                    <w:p>
+                      <w:pPr>
+                        <w:spacing w:line="276" w:lineRule="auto"/>
+                        <w:rPr>
+                          <w:rFonts w:ascii="Arial" w:hAnsi="Arial" w:cs="Arial"/>
+                          <w:color w:val="FFFFFF" w:themeColor="background1"/>
+                        </w:rPr>
+                      </w:pPr>
+                      <w:r>
+                        <w:rPr>
+                          <w:rStyle w:val="vanity-namedomain"/>
+                          <w:color w:val="FFFFFF" w:themeColor="background1"/>
+                        </w:rPr>
+                        <w:t>linkedin/</w:t>
+                      </w:r>
+                      <w:r>
+                        <w:rPr>
+                          <w:rStyle w:val="break-words"/>
+                          <w:color w:val="FFFFFF" w:themeColor="background1"/>
+                        </w:rPr>
+                        <w:t>aidyl-albalah</w:t>
+                      </w:r>
+                    </w:p>
+                  </w:txbxContent>
+                </v:textbox>
+              </v:shape>
+            </w:pict>
+          </mc:Fallback>
+        </mc:AlternateContent>
+      </w:r>
+      <w:r>
+        <w:rPr>
+          <w:rFonts w:asciiTheme="minorHAnsi" w:hAnsiTheme="minorHAnsi" w:cstheme="minorHAnsi"/>
+          <w:noProof/>
+          <w:lang w:eastAsia="es-ES_tradnl"/>
+        </w:rPr>
+        <mc:AlternateContent>
+          <mc:Choice Requires="wps">
+            <w:drawing>
+              <wp:anchor distT="0" distB="0" distL="114300" distR="114300" simplePos="0" relativeHeight="251835392" behindDoc="0" locked="0" layoutInCell="1" allowOverlap="1" wp14:anchorId="3B58D0E0" wp14:editId="6802F4F1">
                 <wp:simplePos x="0" y="0"/>
                 <wp:positionH relativeFrom="column">
                   <wp:posOffset>-746922</wp:posOffset>
@@ -3110,18 +3129,7 @@
                                 <w:szCs w:val="30"/>
                                 <w:lang w:val="en-US"/>
                               </w:rPr>
-                              <w:t xml:space="preserve"> </w:t>
-                            </w:r>
-                            <w:r>
-                              <w:rPr>
-                                <w:rFonts w:ascii="Arial" w:eastAsia="Arial" w:hAnsi="Arial" w:cs="Arial"/>
-                                <w:color w:val="FFFFFF" w:themeColor="background1"/>
-                                <w:kern w:val="24"/>
-                                <w:sz w:val="30"/>
-                                <w:szCs w:val="30"/>
-                                <w:lang w:val="en-US"/>
-                              </w:rPr>
-                              <w:t>Full-Stack</w:t>
+                              <w:t xml:space="preserve"> Full-Stack</w:t>
                             </w:r>
                           </w:p>
                         </w:txbxContent>
@@ -3205,18 +3213,7 @@
                           <w:szCs w:val="30"/>
                           <w:lang w:val="en-US"/>
                         </w:rPr>
-                        <w:t xml:space="preserve"> </w:t>
-                      </w:r>
-                      <w:r>
-                        <w:rPr>
-                          <w:rFonts w:ascii="Arial" w:eastAsia="Arial" w:hAnsi="Arial" w:cs="Arial"/>
-                          <w:color w:val="FFFFFF" w:themeColor="background1"/>
-                          <w:kern w:val="24"/>
-                          <w:sz w:val="30"/>
-                          <w:szCs w:val="30"/>
-                          <w:lang w:val="en-US"/>
-                        </w:rPr>
-                        <w:t>Full-Stack</w:t>
+                        <w:t xml:space="preserve"> Full-Stack</w:t>
                       </w:r>
                     </w:p>
                   </w:txbxContent>
@@ -3249,7 +3246,233 @@
         <mc:AlternateContent>
           <mc:Choice Requires="wps">
             <w:drawing>
-              <wp:anchor distT="0" distB="0" distL="114300" distR="114300" simplePos="0" relativeHeight="251727872" behindDoc="0" locked="0" layoutInCell="1" allowOverlap="1" wp14:anchorId="17686F5B" wp14:editId="02CE879C">
+              <wp:anchor distT="0" distB="0" distL="114300" distR="114300" simplePos="0" relativeHeight="251797504" behindDoc="0" locked="0" layoutInCell="1" allowOverlap="1" wp14:anchorId="18CB7D11" wp14:editId="13076A3C">
+                <wp:simplePos x="0" y="0"/>
+                <wp:positionH relativeFrom="column">
+                  <wp:posOffset>4520565</wp:posOffset>
+                </wp:positionH>
+                <wp:positionV relativeFrom="paragraph">
+                  <wp:posOffset>95885</wp:posOffset>
+                </wp:positionV>
+                <wp:extent cx="2026920" cy="286385"/>
+                <wp:effectExtent l="0" t="0" r="0" b="0"/>
+                <wp:wrapNone/>
+                <wp:docPr id="27" name="Cuadro de texto 27"/>
+                <wp:cNvGraphicFramePr/>
+                <a:graphic xmlns:a="http://schemas.openxmlformats.org/drawingml/2006/main">
+                  <a:graphicData uri="http://schemas.microsoft.com/office/word/2010/wordprocessingShape">
+                    <wps:wsp>
+                      <wps:cNvSpPr txBox="1"/>
+                      <wps:spPr>
+                        <a:xfrm>
+                          <a:off x="0" y="0"/>
+                          <a:ext cx="2026920" cy="286385"/>
+                        </a:xfrm>
+                        <a:prstGeom prst="rect">
+                          <a:avLst/>
+                        </a:prstGeom>
+                        <a:noFill/>
+                        <a:ln>
+                          <a:noFill/>
+                        </a:ln>
+                        <a:effectLst/>
+                      </wps:spPr>
+                      <wps:style>
+                        <a:lnRef idx="0">
+                          <a:schemeClr val="accent1"/>
+                        </a:lnRef>
+                        <a:fillRef idx="0">
+                          <a:schemeClr val="accent1"/>
+                        </a:fillRef>
+                        <a:effectRef idx="0">
+                          <a:schemeClr val="accent1"/>
+                        </a:effectRef>
+                        <a:fontRef idx="minor">
+                          <a:schemeClr val="dk1"/>
+                        </a:fontRef>
+                      </wps:style>
+                      <wps:txbx>
+                        <w:txbxContent>
+                          <w:p>
+                            <w:pPr>
+                              <w:spacing w:line="276" w:lineRule="auto"/>
+                              <w:rPr>
+                                <w:rFonts w:ascii="Arial" w:hAnsi="Arial" w:cs="Arial"/>
+                                <w:color w:val="FFFFFF" w:themeColor="background1"/>
+                                <w:lang w:val="es-MX"/>
+                              </w:rPr>
+                            </w:pPr>
+                            <w:hyperlink r:id="rId23" w:history="1">
+                              <w:r>
+                                <w:rPr>
+                                  <w:rStyle w:val="Hipervnculo"/>
+                                  <w:rFonts w:ascii="Arial" w:hAnsi="Arial" w:cs="Arial"/>
+                                  <w:color w:val="FFFFFF" w:themeColor="background1"/>
+                                  <w:u w:val="none"/>
+                                  <w:lang w:val="es-MX"/>
+                                </w:rPr>
+                                <w:t>jgarciaalbalah</w:t>
+                              </w:r>
+                            </w:hyperlink>
+                            <w:r>
+                              <w:rPr>
+                                <w:rFonts w:ascii="Arial" w:hAnsi="Arial" w:cs="Arial"/>
+                                <w:color w:val="FFFFFF" w:themeColor="background1"/>
+                                <w:lang w:val="es-MX"/>
+                              </w:rPr>
+                              <w:t>@gmail.com</w:t>
+                            </w:r>
+                          </w:p>
+                        </w:txbxContent>
+                      </wps:txbx>
+                      <wps:bodyPr rot="0" spcFirstLastPara="0" vertOverflow="overflow" horzOverflow="overflow" vert="horz" wrap="square" lIns="91440" tIns="45720" rIns="91440" bIns="45720" numCol="1" spcCol="0" rtlCol="0" fromWordArt="0" anchor="t" anchorCtr="0" forceAA="0" compatLnSpc="1">
+                        <a:prstTxWarp prst="textNoShape">
+                          <a:avLst/>
+                        </a:prstTxWarp>
+                        <a:noAutofit/>
+                      </wps:bodyPr>
+                    </wps:wsp>
+                  </a:graphicData>
+                </a:graphic>
+                <wp14:sizeRelH relativeFrom="margin">
+                  <wp14:pctWidth>0</wp14:pctWidth>
+                </wp14:sizeRelH>
+                <wp14:sizeRelV relativeFrom="margin">
+                  <wp14:pctHeight>0</wp14:pctHeight>
+                </wp14:sizeRelV>
+              </wp:anchor>
+            </w:drawing>
+          </mc:Choice>
+          <mc:Fallback>
+            <w:pict>
+              <v:shape w14:anchorId="18CB7D11" id="Cuadro de texto 27" o:spid="_x0000_s1034" type="#_x0000_t202" style="position:absolute;margin-left:355.95pt;margin-top:7.55pt;width:159.6pt;height:22.55pt;z-index:251797504;visibility:visible;mso-wrap-style:square;mso-width-percent:0;mso-height-percent:0;mso-wrap-distance-left:9pt;mso-wrap-distance-top:0;mso-wrap-distance-right:9pt;mso-wrap-distance-bottom:0;mso-position-horizontal:absolute;mso-position-horizontal-relative:text;mso-position-vertical:absolute;mso-position-vertical-relative:text;mso-width-percent:0;mso-height-percent:0;mso-width-relative:margin;mso-height-relative:margin;v-text-anchor:top" o:gfxdata="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" filled="f" stroked="f">
+                <v:textbox>
+                  <w:txbxContent>
+                    <w:p>
+                      <w:pPr>
+                        <w:spacing w:line="276" w:lineRule="auto"/>
+                        <w:rPr>
+                          <w:rFonts w:ascii="Arial" w:hAnsi="Arial" w:cs="Arial"/>
+                          <w:color w:val="FFFFFF" w:themeColor="background1"/>
+                          <w:lang w:val="es-MX"/>
+                        </w:rPr>
+                      </w:pPr>
+                      <w:hyperlink r:id="rId24" w:history="1">
+                        <w:r>
+                          <w:rPr>
+                            <w:rStyle w:val="Hipervnculo"/>
+                            <w:rFonts w:ascii="Arial" w:hAnsi="Arial" w:cs="Arial"/>
+                            <w:color w:val="FFFFFF" w:themeColor="background1"/>
+                            <w:u w:val="none"/>
+                            <w:lang w:val="es-MX"/>
+                          </w:rPr>
+                          <w:t>jgarciaalbalah</w:t>
+                        </w:r>
+                      </w:hyperlink>
+                      <w:r>
+                        <w:rPr>
+                          <w:rFonts w:ascii="Arial" w:hAnsi="Arial" w:cs="Arial"/>
+                          <w:color w:val="FFFFFF" w:themeColor="background1"/>
+                          <w:lang w:val="es-MX"/>
+                        </w:rPr>
+                        <w:t>@gmail.com</w:t>
+                      </w:r>
+                    </w:p>
+                  </w:txbxContent>
+                </v:textbox>
+              </v:shape>
+            </w:pict>
+          </mc:Fallback>
+        </mc:AlternateContent>
+      </w:r>
+      <w:r>
+        <w:rPr>
+          <w:rFonts w:asciiTheme="minorHAnsi" w:hAnsiTheme="minorHAnsi" w:cstheme="minorHAnsi"/>
+          <w:noProof/>
+          <w:lang w:eastAsia="es-ES_tradnl"/>
+        </w:rPr>
+        <w:drawing>
+          <wp:anchor distT="0" distB="0" distL="114300" distR="114300" simplePos="0" relativeHeight="251793408" behindDoc="0" locked="0" layoutInCell="1" allowOverlap="1" wp14:anchorId="1DBFF4CF" wp14:editId="0157A93B">
+            <wp:simplePos x="0" y="0"/>
+            <wp:positionH relativeFrom="margin">
+              <wp:posOffset>4177665</wp:posOffset>
+            </wp:positionH>
+            <wp:positionV relativeFrom="paragraph">
+              <wp:posOffset>76200</wp:posOffset>
+            </wp:positionV>
+            <wp:extent cx="350520" cy="350520"/>
+            <wp:effectExtent l="0" t="0" r="0" b="0"/>
+            <wp:wrapNone/>
+            <wp:docPr id="1059" name="Imagen 1059">
+              <a:hlinkClick xmlns:a="http://schemas.openxmlformats.org/drawingml/2006/main" r:id="rId23"/>
+            </wp:docPr>
+            <wp:cNvGraphicFramePr>
+              <a:graphicFrameLocks xmlns:a="http://schemas.openxmlformats.org/drawingml/2006/main" noChangeAspect="1"/>
+            </wp:cNvGraphicFramePr>
+            <a:graphic xmlns:a="http://schemas.openxmlformats.org/drawingml/2006/main">
+              <a:graphicData uri="http://schemas.openxmlformats.org/drawingml/2006/picture">
+                <pic:pic xmlns:pic="http://schemas.openxmlformats.org/drawingml/2006/picture">
+                  <pic:nvPicPr>
+                    <pic:cNvPr id="1059" name="Imagen 1059">
+                      <a:hlinkClick r:id="rId24"/>
+                    </pic:cNvPr>
+                    <pic:cNvPicPr>
+                      <a:picLocks noChangeAspect="1" noChangeArrowheads="1"/>
+                    </pic:cNvPicPr>
+                  </pic:nvPicPr>
+                  <pic:blipFill>
+                    <a:blip r:embed="rId25">
+                      <a:extLst>
+                        <a:ext uri="{BEBA8EAE-BF5A-486C-A8C5-ECC9F3942E4B}">
+                          <a14:imgProps xmlns:a14="http://schemas.microsoft.com/office/drawing/2010/main">
+                            <a14:imgLayer r:embed="rId26">
+                              <a14:imgEffect>
+                                <a14:brightnessContrast bright="100000" contrast="100000"/>
+                              </a14:imgEffect>
+                            </a14:imgLayer>
+                          </a14:imgProps>
+                        </a:ext>
+                      </a:extLst>
+                    </a:blip>
+                    <a:stretch>
+                      <a:fillRect/>
+                    </a:stretch>
+                  </pic:blipFill>
+                  <pic:spPr bwMode="auto">
+                    <a:xfrm>
+                      <a:off x="0" y="0"/>
+                      <a:ext cx="350520" cy="350520"/>
+                    </a:xfrm>
+                    <a:prstGeom prst="rect">
+                      <a:avLst/>
+                    </a:prstGeom>
+                    <a:noFill/>
+                    <a:ln>
+                      <a:noFill/>
+                    </a:ln>
+                  </pic:spPr>
+                </pic:pic>
+              </a:graphicData>
+            </a:graphic>
+            <wp14:sizeRelH relativeFrom="page">
+              <wp14:pctWidth>0</wp14:pctWidth>
+            </wp14:sizeRelH>
+            <wp14:sizeRelV relativeFrom="page">
+              <wp14:pctHeight>0</wp14:pctHeight>
+            </wp14:sizeRelV>
+          </wp:anchor>
+        </w:drawing>
+      </w:r>
+      <w:r>
+        <w:rPr>
+          <w:rFonts w:asciiTheme="minorHAnsi" w:hAnsiTheme="minorHAnsi" w:cstheme="minorHAnsi"/>
+          <w:noProof/>
+          <w:lang w:eastAsia="es-ES_tradnl"/>
+        </w:rPr>
+        <mc:AlternateContent>
+          <mc:Choice Requires="wps">
+            <w:drawing>
+              <wp:anchor distT="0" distB="0" distL="114300" distR="114300" simplePos="0" relativeHeight="251727872" behindDoc="0" locked="0" layoutInCell="1" allowOverlap="1" wp14:anchorId="17686F5B" wp14:editId="71E165A5">
                 <wp:simplePos x="0" y="0"/>
                 <wp:positionH relativeFrom="page">
                   <wp:posOffset>352925</wp:posOffset>
@@ -3285,7 +3508,7 @@
                         <a:effectLst/>
                         <a:extLst>
                           <a:ext uri="{C572A759-6A51-4108-AA02-DFA0A04FC94B}">
-                            <ma14:wrappingTextBoxFlag xmlns:ma14="http://schemas.microsoft.com/office/mac/drawingml/2011/main" xmlns:w="http://schemas.openxmlformats.org/wordprocessingml/2006/main" xmlns:w10="urn:schemas-microsoft-com:office:word" xmlns:v="urn:schemas-microsoft-com:vml" xmlns:o="urn:schemas-microsoft-com:office:office" xmlns:mv="urn:schemas-microsoft-com:mac:vml" xmlns:mo="http://schemas.microsoft.com/office/mac/office/2008/main" xmlns=""/>
+                            <ma14:wrappingTextBoxFlag xmlns="" xmlns:mo="http://schemas.microsoft.com/office/mac/office/2008/main" xmlns:mv="urn:schemas-microsoft-com:mac:vml" xmlns:o="urn:schemas-microsoft-com:office:office" xmlns:v="urn:schemas-microsoft-com:vml" xmlns:w10="urn:schemas-microsoft-com:office:word" xmlns:w="http://schemas.openxmlformats.org/wordprocessingml/2006/main" xmlns:ma14="http://schemas.microsoft.com/office/mac/drawingml/2011/main"/>
                           </a:ext>
                         </a:extLst>
                       </wps:spPr>
@@ -3449,7 +3672,7 @@
           </mc:Choice>
           <mc:Fallback>
             <w:pict>
-              <v:shape w14:anchorId="17686F5B" id="Cuadro de texto 8" o:spid="_x0000_s1034" type="#_x0000_t202" style="position:absolute;margin-left:27.8pt;margin-top:20.4pt;width:363.8pt;height:153.75pt;z-index:251727872;visibility:visible;mso-wrap-style:square;mso-width-percent:0;mso-height-percent:0;mso-wrap-distance-left:9pt;mso-wrap-distance-top:0;mso-wrap-distance-right:9pt;mso-wrap-distance-bottom:0;mso-position-horizontal:absolute;mso-position-horizontal-relative:page;mso-position-vertical:absolute;mso-position-vertical-relative:text;mso-width-percent:0;mso-height-percent:0;mso-width-relative:margin;mso-height-relative:margin;v-text-anchor:top" o:gfxdata="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" filled="f" stroked="f">
+              <v:shape w14:anchorId="17686F5B" id="Cuadro de texto 8" o:spid="_x0000_s1035" type="#_x0000_t202" style="position:absolute;margin-left:27.8pt;margin-top:20.4pt;width:363.8pt;height:153.75pt;z-index:251727872;visibility:visible;mso-wrap-style:square;mso-width-percent:0;mso-height-percent:0;mso-wrap-distance-left:9pt;mso-wrap-distance-top:0;mso-wrap-distance-right:9pt;mso-wrap-distance-bottom:0;mso-position-horizontal:absolute;mso-position-horizontal-relative:page;mso-position-vertical:absolute;mso-position-vertical-relative:text;mso-width-percent:0;mso-height-percent:0;mso-width-relative:margin;mso-height-relative:margin;v-text-anchor:top" o:gfxdata="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" filled="f" stroked="f">
                 <v:textbox>
                   <w:txbxContent>
                     <w:p>
@@ -3595,222 +3818,6 @@
             </w:pict>
           </mc:Fallback>
         </mc:AlternateContent>
-      </w:r>
-      <w:r>
-        <w:rPr>
-          <w:rFonts w:asciiTheme="minorHAnsi" w:hAnsiTheme="minorHAnsi" w:cstheme="minorHAnsi"/>
-          <w:noProof/>
-          <w:lang w:eastAsia="es-ES_tradnl"/>
-        </w:rPr>
-        <mc:AlternateContent>
-          <mc:Choice Requires="wps">
-            <w:drawing>
-              <wp:anchor distT="0" distB="0" distL="114300" distR="114300" simplePos="0" relativeHeight="251798528" behindDoc="0" locked="0" layoutInCell="1" allowOverlap="1" wp14:anchorId="2973DC34" wp14:editId="655E276F">
-                <wp:simplePos x="0" y="0"/>
-                <wp:positionH relativeFrom="column">
-                  <wp:posOffset>4511675</wp:posOffset>
-                </wp:positionH>
-                <wp:positionV relativeFrom="paragraph">
-                  <wp:posOffset>93345</wp:posOffset>
-                </wp:positionV>
-                <wp:extent cx="1358265" cy="262255"/>
-                <wp:effectExtent l="0" t="0" r="0" b="4445"/>
-                <wp:wrapNone/>
-                <wp:docPr id="28" name="Cuadro de texto 28"/>
-                <wp:cNvGraphicFramePr/>
-                <a:graphic xmlns:a="http://schemas.openxmlformats.org/drawingml/2006/main">
-                  <a:graphicData uri="http://schemas.microsoft.com/office/word/2010/wordprocessingShape">
-                    <wps:wsp>
-                      <wps:cNvSpPr txBox="1"/>
-                      <wps:spPr>
-                        <a:xfrm>
-                          <a:off x="0" y="0"/>
-                          <a:ext cx="1358265" cy="262255"/>
-                        </a:xfrm>
-                        <a:prstGeom prst="rect">
-                          <a:avLst/>
-                        </a:prstGeom>
-                        <a:noFill/>
-                        <a:ln>
-                          <a:noFill/>
-                        </a:ln>
-                        <a:effectLst/>
-                      </wps:spPr>
-                      <wps:style>
-                        <a:lnRef idx="0">
-                          <a:schemeClr val="accent1"/>
-                        </a:lnRef>
-                        <a:fillRef idx="0">
-                          <a:schemeClr val="accent1"/>
-                        </a:fillRef>
-                        <a:effectRef idx="0">
-                          <a:schemeClr val="accent1"/>
-                        </a:effectRef>
-                        <a:fontRef idx="minor">
-                          <a:schemeClr val="dk1"/>
-                        </a:fontRef>
-                      </wps:style>
-                      <wps:txbx>
-                        <w:txbxContent>
-                          <w:p>
-                            <w:pPr>
-                              <w:spacing w:line="276" w:lineRule="auto"/>
-                              <w:rPr>
-                                <w:rFonts w:ascii="Arial" w:hAnsi="Arial" w:cs="Arial"/>
-                                <w:color w:val="FFFFFF" w:themeColor="background1"/>
-                              </w:rPr>
-                            </w:pPr>
-                            <w:proofErr w:type="spellStart"/>
-                            <w:proofErr w:type="gramStart"/>
-                            <w:r>
-                              <w:rPr>
-                                <w:rFonts w:ascii="Arial" w:hAnsi="Arial" w:cs="Arial"/>
-                                <w:color w:val="FFFFFF" w:themeColor="background1"/>
-                              </w:rPr>
-                              <w:t>perfil.</w:t>
-                            </w:r>
-                            <w:r>
-                              <w:rPr>
-                                <w:rFonts w:ascii="Arial" w:hAnsi="Arial" w:cs="Arial"/>
-                                <w:color w:val="FFFFFF" w:themeColor="background1"/>
-                              </w:rPr>
-                              <w:t>linkedin</w:t>
-                            </w:r>
-                            <w:proofErr w:type="spellEnd"/>
-                            <w:proofErr w:type="gramEnd"/>
-                          </w:p>
-                        </w:txbxContent>
-                      </wps:txbx>
-                      <wps:bodyPr rot="0" spcFirstLastPara="0" vertOverflow="overflow" horzOverflow="overflow" vert="horz" wrap="square" lIns="91440" tIns="45720" rIns="91440" bIns="45720" numCol="1" spcCol="0" rtlCol="0" fromWordArt="0" anchor="t" anchorCtr="0" forceAA="0" compatLnSpc="1">
-                        <a:prstTxWarp prst="textNoShape">
-                          <a:avLst/>
-                        </a:prstTxWarp>
-                        <a:noAutofit/>
-                      </wps:bodyPr>
-                    </wps:wsp>
-                  </a:graphicData>
-                </a:graphic>
-                <wp14:sizeRelH relativeFrom="margin">
-                  <wp14:pctWidth>0</wp14:pctWidth>
-                </wp14:sizeRelH>
-                <wp14:sizeRelV relativeFrom="margin">
-                  <wp14:pctHeight>0</wp14:pctHeight>
-                </wp14:sizeRelV>
-              </wp:anchor>
-            </w:drawing>
-          </mc:Choice>
-          <mc:Fallback>
-            <w:pict>
-              <v:shape w14:anchorId="2973DC34" id="Cuadro de texto 28" o:spid="_x0000_s1035" type="#_x0000_t202" style="position:absolute;margin-left:355.25pt;margin-top:7.35pt;width:106.95pt;height:20.65pt;z-index:251798528;visibility:visible;mso-wrap-style:square;mso-width-percent:0;mso-height-percent:0;mso-wrap-distance-left:9pt;mso-wrap-distance-top:0;mso-wrap-distance-right:9pt;mso-wrap-distance-bottom:0;mso-position-horizontal:absolute;mso-position-horizontal-relative:text;mso-position-vertical:absolute;mso-position-vertical-relative:text;mso-width-percent:0;mso-height-percent:0;mso-width-relative:margin;mso-height-relative:margin;v-text-anchor:top" o:gfxdata="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" filled="f" stroked="f">
-                <v:textbox>
-                  <w:txbxContent>
-                    <w:p>
-                      <w:pPr>
-                        <w:spacing w:line="276" w:lineRule="auto"/>
-                        <w:rPr>
-                          <w:rFonts w:ascii="Arial" w:hAnsi="Arial" w:cs="Arial"/>
-                          <w:color w:val="FFFFFF" w:themeColor="background1"/>
-                        </w:rPr>
-                      </w:pPr>
-                      <w:proofErr w:type="spellStart"/>
-                      <w:proofErr w:type="gramStart"/>
-                      <w:r>
-                        <w:rPr>
-                          <w:rFonts w:ascii="Arial" w:hAnsi="Arial" w:cs="Arial"/>
-                          <w:color w:val="FFFFFF" w:themeColor="background1"/>
-                        </w:rPr>
-                        <w:t>perfil.</w:t>
-                      </w:r>
-                      <w:r>
-                        <w:rPr>
-                          <w:rFonts w:ascii="Arial" w:hAnsi="Arial" w:cs="Arial"/>
-                          <w:color w:val="FFFFFF" w:themeColor="background1"/>
-                        </w:rPr>
-                        <w:t>linkedin</w:t>
-                      </w:r>
-                      <w:proofErr w:type="spellEnd"/>
-                      <w:proofErr w:type="gramEnd"/>
-                    </w:p>
-                  </w:txbxContent>
-                </v:textbox>
-              </v:shape>
-            </w:pict>
-          </mc:Fallback>
-        </mc:AlternateContent>
-      </w:r>
-      <w:r>
-        <w:rPr>
-          <w:rFonts w:asciiTheme="minorHAnsi" w:hAnsiTheme="minorHAnsi" w:cstheme="minorHAnsi"/>
-          <w:noProof/>
-          <w:lang w:eastAsia="es-ES_tradnl"/>
-        </w:rPr>
-        <w:drawing>
-          <wp:anchor distT="0" distB="0" distL="114300" distR="114300" simplePos="0" relativeHeight="251794432" behindDoc="0" locked="0" layoutInCell="1" allowOverlap="1" wp14:anchorId="17E25720" wp14:editId="2E713FAE">
-            <wp:simplePos x="0" y="0"/>
-            <wp:positionH relativeFrom="margin">
-              <wp:posOffset>4139565</wp:posOffset>
-            </wp:positionH>
-            <wp:positionV relativeFrom="paragraph">
-              <wp:posOffset>17780</wp:posOffset>
-            </wp:positionV>
-            <wp:extent cx="411480" cy="411480"/>
-            <wp:effectExtent l="0" t="0" r="7620" b="7620"/>
-            <wp:wrapNone/>
-            <wp:docPr id="1061" name="Imagen 1061"/>
-            <wp:cNvGraphicFramePr>
-              <a:graphicFrameLocks xmlns:a="http://schemas.openxmlformats.org/drawingml/2006/main" noChangeAspect="1"/>
-            </wp:cNvGraphicFramePr>
-            <a:graphic xmlns:a="http://schemas.openxmlformats.org/drawingml/2006/main">
-              <a:graphicData uri="http://schemas.openxmlformats.org/drawingml/2006/picture">
-                <pic:pic xmlns:pic="http://schemas.openxmlformats.org/drawingml/2006/picture">
-                  <pic:nvPicPr>
-                    <pic:cNvPr id="1061" name="Imagen 1061"/>
-                    <pic:cNvPicPr>
-                      <a:picLocks noChangeAspect="1" noChangeArrowheads="1"/>
-                    </pic:cNvPicPr>
-                  </pic:nvPicPr>
-                  <pic:blipFill>
-                    <a:blip r:embed="rId24">
-                      <a:extLst>
-                        <a:ext uri="{BEBA8EAE-BF5A-486C-A8C5-ECC9F3942E4B}">
-                          <a14:imgProps xmlns:a14="http://schemas.microsoft.com/office/drawing/2010/main">
-                            <a14:imgLayer r:embed="rId25">
-                              <a14:imgEffect>
-                                <a14:brightnessContrast bright="100000" contrast="100000"/>
-                              </a14:imgEffect>
-                            </a14:imgLayer>
-                          </a14:imgProps>
-                        </a:ext>
-                      </a:extLst>
-                    </a:blip>
-                    <a:stretch>
-                      <a:fillRect/>
-                    </a:stretch>
-                  </pic:blipFill>
-                  <pic:spPr bwMode="auto">
-                    <a:xfrm>
-                      <a:off x="0" y="0"/>
-                      <a:ext cx="411480" cy="411480"/>
-                    </a:xfrm>
-                    <a:prstGeom prst="rect">
-                      <a:avLst/>
-                    </a:prstGeom>
-                    <a:noFill/>
-                    <a:ln>
-                      <a:noFill/>
-                    </a:ln>
-                  </pic:spPr>
-                </pic:pic>
-              </a:graphicData>
-            </a:graphic>
-            <wp14:sizeRelH relativeFrom="page">
-              <wp14:pctWidth>0</wp14:pctWidth>
-            </wp14:sizeRelH>
-            <wp14:sizeRelV relativeFrom="page">
-              <wp14:pctHeight>0</wp14:pctHeight>
-            </wp14:sizeRelV>
-          </wp:anchor>
-        </w:drawing>
       </w:r>
       <w:r>
         <w:rPr>
@@ -3959,7 +3966,7 @@
               </wp:anchor>
             </w:drawing>
           </mc:Choice>
-          <mc:Fallback xmlns:mv="urn:schemas-microsoft-com:mac:vml" xmlns:mo="http://schemas.microsoft.com/office/mac/office/2008/main">
+          <mc:Fallback xmlns:mo="http://schemas.microsoft.com/office/mac/office/2008/main" xmlns:mv="urn:schemas-microsoft-com:mac:vml">
             <w:pict>
               <v:shape w14:anchorId="5192BC56" id="AutoShape 212" o:spid="_x0000_s1026" type="#_x0000_t32" style="position:absolute;margin-left:-111.85pt;margin-top:17.7pt;width:.05pt;height:251.5pt;z-index:251667456;visibility:visible;mso-wrap-style:square;mso-width-percent:0;mso-height-percent:0;mso-wrap-distance-left:9pt;mso-wrap-distance-top:0;mso-wrap-distance-right:9pt;mso-wrap-distance-bottom:0;mso-position-horizontal:absolute;mso-position-horizontal-relative:text;mso-position-vertical:absolute;mso-position-vertical-relative:text;mso-width-percent:0;mso-height-percent:0;mso-width-relative:page;mso-height-relative:page" o:gfxdata="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" strokecolor="#00b0f0"/>
             </w:pict>
@@ -4041,7 +4048,7 @@
               </wp:anchor>
             </w:drawing>
           </mc:Choice>
-          <mc:Fallback xmlns:mv="urn:schemas-microsoft-com:mac:vml" xmlns:mo="http://schemas.microsoft.com/office/mac/office/2008/main">
+          <mc:Fallback xmlns:mo="http://schemas.microsoft.com/office/mac/office/2008/main" xmlns:mv="urn:schemas-microsoft-com:mac:vml">
             <w:pict>
               <v:shape w14:anchorId="1599C820" id="AutoShape 216" o:spid="_x0000_s1026" type="#_x0000_t32" style="position:absolute;margin-left:-351.3pt;margin-top:-12.15pt;width:11.35pt;height:0;z-index:251671552;visibility:visible;mso-wrap-style:square;mso-width-percent:0;mso-height-percent:0;mso-wrap-distance-left:9pt;mso-wrap-distance-top:0;mso-wrap-distance-right:9pt;mso-wrap-distance-bottom:0;mso-position-horizontal:absolute;mso-position-horizontal-relative:text;mso-position-vertical:absolute;mso-position-vertical-relative:text;mso-width-percent:0;mso-height-percent:0;mso-width-relative:page;mso-height-relative:page" o:gfxdata="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" strokecolor="#00b0f0"/>
             </w:pict>
@@ -5589,7 +5596,7 @@
                         <a:effectLst/>
                         <a:extLst>
                           <a:ext uri="{C572A759-6A51-4108-AA02-DFA0A04FC94B}">
-                            <ma14:wrappingTextBoxFlag xmlns:ma14="http://schemas.microsoft.com/office/mac/drawingml/2011/main" xmlns:w="http://schemas.openxmlformats.org/wordprocessingml/2006/main" xmlns:w10="urn:schemas-microsoft-com:office:word" xmlns:v="urn:schemas-microsoft-com:vml" xmlns:o="urn:schemas-microsoft-com:office:office" xmlns:mv="urn:schemas-microsoft-com:mac:vml" xmlns:mo="http://schemas.microsoft.com/office/mac/office/2008/main" xmlns=""/>
+                            <ma14:wrappingTextBoxFlag xmlns="" xmlns:mo="http://schemas.microsoft.com/office/mac/office/2008/main" xmlns:mv="urn:schemas-microsoft-com:mac:vml" xmlns:o="urn:schemas-microsoft-com:office:office" xmlns:v="urn:schemas-microsoft-com:vml" xmlns:w10="urn:schemas-microsoft-com:office:word" xmlns:w="http://schemas.openxmlformats.org/wordprocessingml/2006/main" xmlns:ma14="http://schemas.microsoft.com/office/mac/drawingml/2011/main"/>
                           </a:ext>
                         </a:extLst>
                       </wps:spPr>
@@ -7342,7 +7349,7 @@
                         <a:effectLst/>
                         <a:extLst>
                           <a:ext uri="{C572A759-6A51-4108-AA02-DFA0A04FC94B}">
-                            <ma14:wrappingTextBoxFlag xmlns:ma14="http://schemas.microsoft.com/office/mac/drawingml/2011/main" xmlns:w="http://schemas.openxmlformats.org/wordprocessingml/2006/main" xmlns:w10="urn:schemas-microsoft-com:office:word" xmlns:v="urn:schemas-microsoft-com:vml" xmlns:o="urn:schemas-microsoft-com:office:office" xmlns:mv="urn:schemas-microsoft-com:mac:vml" xmlns:mo="http://schemas.microsoft.com/office/mac/office/2008/main" xmlns=""/>
+                            <ma14:wrappingTextBoxFlag xmlns="" xmlns:mo="http://schemas.microsoft.com/office/mac/office/2008/main" xmlns:mv="urn:schemas-microsoft-com:mac:vml" xmlns:o="urn:schemas-microsoft-com:office:office" xmlns:v="urn:schemas-microsoft-com:vml" xmlns:w10="urn:schemas-microsoft-com:office:word" xmlns:w="http://schemas.openxmlformats.org/wordprocessingml/2006/main" xmlns:ma14="http://schemas.microsoft.com/office/mac/drawingml/2011/main"/>
                           </a:ext>
                         </a:extLst>
                       </wps:spPr>
@@ -8261,29 +8268,7 @@
                                 <w:sz w:val="18"/>
                                 <w:szCs w:val="18"/>
                               </w:rPr>
-                              <w:t xml:space="preserve">metodologías </w:t>
-                            </w:r>
-                            <w:r>
-                              <w:rPr>
-                                <w:rFonts w:ascii="Arial" w:hAnsi="Arial" w:cs="Arial"/>
-                                <w:b/>
-                                <w:bCs/>
-                                <w:color w:val="000000"/>
-                                <w:sz w:val="18"/>
-                                <w:szCs w:val="18"/>
-                              </w:rPr>
-                              <w:t>á</w:t>
-                            </w:r>
-                            <w:r>
-                              <w:rPr>
-                                <w:rFonts w:ascii="Arial" w:hAnsi="Arial" w:cs="Arial"/>
-                                <w:b/>
-                                <w:bCs/>
-                                <w:color w:val="000000"/>
-                                <w:sz w:val="18"/>
-                                <w:szCs w:val="18"/>
-                              </w:rPr>
-                              <w:t>giles</w:t>
+                              <w:t>metodologías ágiles</w:t>
                             </w:r>
                             <w:r>
                               <w:rPr>
@@ -9316,29 +9301,7 @@
                           <w:sz w:val="18"/>
                           <w:szCs w:val="18"/>
                         </w:rPr>
-                        <w:t xml:space="preserve">metodologías </w:t>
-                      </w:r>
-                      <w:r>
-                        <w:rPr>
-                          <w:rFonts w:ascii="Arial" w:hAnsi="Arial" w:cs="Arial"/>
-                          <w:b/>
-                          <w:bCs/>
-                          <w:color w:val="000000"/>
-                          <w:sz w:val="18"/>
-                          <w:szCs w:val="18"/>
-                        </w:rPr>
-                        <w:t>á</w:t>
-                      </w:r>
-                      <w:r>
-                        <w:rPr>
-                          <w:rFonts w:ascii="Arial" w:hAnsi="Arial" w:cs="Arial"/>
-                          <w:b/>
-                          <w:bCs/>
-                          <w:color w:val="000000"/>
-                          <w:sz w:val="18"/>
-                          <w:szCs w:val="18"/>
-                        </w:rPr>
-                        <w:t>giles</w:t>
+                        <w:t>metodologías ágiles</w:t>
                       </w:r>
                       <w:r>
                         <w:rPr>
@@ -9765,7 +9728,7 @@
               </wp:anchor>
             </w:drawing>
           </mc:Choice>
-          <mc:Fallback xmlns:mv="urn:schemas-microsoft-com:mac:vml" xmlns:mo="http://schemas.microsoft.com/office/mac/office/2008/main">
+          <mc:Fallback xmlns:mo="http://schemas.microsoft.com/office/mac/office/2008/main" xmlns:mv="urn:schemas-microsoft-com:mac:vml">
             <w:pict>
               <v:shape w14:anchorId="43B98AF6" id="AutoShape 218" o:spid="_x0000_s1026" type="#_x0000_t32" style="position:absolute;margin-left:-350.85pt;margin-top:1.95pt;width:11.35pt;height:0;z-index:251673600;visibility:visible;mso-wrap-style:square;mso-width-percent:0;mso-height-percent:0;mso-wrap-distance-left:9pt;mso-wrap-distance-top:0;mso-wrap-distance-right:9pt;mso-wrap-distance-bottom:0;mso-position-horizontal:absolute;mso-position-horizontal-relative:text;mso-position-vertical:absolute;mso-position-vertical-relative:text;mso-width-percent:0;mso-height-percent:0;mso-width-relative:page;mso-height-relative:page" o:gfxdata="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" strokecolor="#00b0f0"/>
             </w:pict>
@@ -10470,7 +10433,7 @@
                         <a:effectLst/>
                         <a:extLst>
                           <a:ext uri="{C572A759-6A51-4108-AA02-DFA0A04FC94B}">
-                            <ma14:wrappingTextBoxFlag xmlns:ma14="http://schemas.microsoft.com/office/mac/drawingml/2011/main" xmlns:w="http://schemas.openxmlformats.org/wordprocessingml/2006/main" xmlns:w10="urn:schemas-microsoft-com:office:word" xmlns:v="urn:schemas-microsoft-com:vml" xmlns:o="urn:schemas-microsoft-com:office:office" xmlns:mv="urn:schemas-microsoft-com:mac:vml" xmlns:mo="http://schemas.microsoft.com/office/mac/office/2008/main" xmlns=""/>
+                            <ma14:wrappingTextBoxFlag xmlns="" xmlns:mo="http://schemas.microsoft.com/office/mac/office/2008/main" xmlns:mv="urn:schemas-microsoft-com:mac:vml" xmlns:o="urn:schemas-microsoft-com:office:office" xmlns:v="urn:schemas-microsoft-com:vml" xmlns:w10="urn:schemas-microsoft-com:office:word" xmlns:w="http://schemas.openxmlformats.org/wordprocessingml/2006/main" xmlns:ma14="http://schemas.microsoft.com/office/mac/drawingml/2011/main"/>
                           </a:ext>
                         </a:extLst>
                       </wps:spPr>
@@ -11006,7 +10969,7 @@
                                 <w:szCs w:val="22"/>
                               </w:rPr>
                             </w:pPr>
-                            <w:hyperlink r:id="rId26" w:history="1">
+                            <w:hyperlink r:id="rId27" w:history="1">
                               <w:r>
                                 <w:rPr>
                                   <w:rStyle w:val="Hipervnculo"/>
@@ -11203,7 +11166,7 @@
                           <w:szCs w:val="22"/>
                         </w:rPr>
                       </w:pPr>
-                      <w:hyperlink r:id="rId27" w:history="1">
+                      <w:hyperlink r:id="rId28" w:history="1">
                         <w:r>
                           <w:rPr>
                             <w:rStyle w:val="Hipervnculo"/>
@@ -13515,6 +13478,16 @@
       <w:contextualSpacing/>
     </w:pPr>
   </w:style>
+  <w:style w:type="character" w:customStyle="1" w:styleId="vanity-namedomain">
+    <w:name w:val="vanity-name__domain"/>
+    <w:basedOn w:val="Fuentedeprrafopredeter"/>
+    <w:rsid w:val="00852F1F"/>
+  </w:style>
+  <w:style w:type="character" w:customStyle="1" w:styleId="break-words">
+    <w:name w:val="break-words"/>
+    <w:basedOn w:val="Fuentedeprrafopredeter"/>
+    <w:rsid w:val="00852F1F"/>
+  </w:style>
 </w:styles>
 </file>
 

</xml_diff>

<commit_message>
Spanish Resume: + version control system
</commit_message>
<xml_diff>
--- a/Spanish/Jessica A. Curriculum.docx
+++ b/Spanish/Jessica A. Curriculum.docx
@@ -259,19 +259,8 @@
                                 <w:color w:val="FFFFFF" w:themeColor="background1"/>
                                 <w:sz w:val="72"/>
                               </w:rPr>
-                              <w:t xml:space="preserve"> </w:t>
-                            </w:r>
-                            <w:proofErr w:type="spellStart"/>
-                            <w:r>
-                              <w:rPr>
-                                <w:rFonts w:ascii="Arial" w:hAnsi="Arial" w:cs="Arial"/>
-                                <w:b/>
-                                <w:color w:val="FFFFFF" w:themeColor="background1"/>
-                                <w:sz w:val="72"/>
-                              </w:rPr>
-                              <w:t>Albalah</w:t>
-                            </w:r>
-                            <w:proofErr w:type="spellEnd"/>
+                              <w:t xml:space="preserve"> Albalah</w:t>
+                            </w:r>
                           </w:p>
                         </w:txbxContent>
                       </wps:txbx>
@@ -1186,7 +1175,7 @@
             <wp:effectExtent l="0" t="0" r="0" b="0"/>
             <wp:wrapNone/>
             <wp:docPr id="54" name="Imagen 54">
-              <a:hlinkClick xmlns:a="http://schemas.openxmlformats.org/drawingml/2006/main" r:id="rId9"/>
+              <a:hlinkClick xmlns:a="http://schemas.openxmlformats.org/drawingml/2006/main" r:id="rId10"/>
             </wp:docPr>
             <wp:cNvGraphicFramePr>
               <a:graphicFrameLocks xmlns:a="http://schemas.openxmlformats.org/drawingml/2006/main" noChangeAspect="1"/>
@@ -1674,7 +1663,6 @@
                                 <w:szCs w:val="22"/>
                               </w:rPr>
                             </w:pPr>
-                            <w:proofErr w:type="gramStart"/>
                             <w:r>
                               <w:rPr>
                                 <w:rFonts w:ascii="Century Gothic" w:hAnsi="Century Gothic"/>
@@ -1684,79 +1672,14 @@
                               </w:rPr>
                               <w:t>Formaciones :</w:t>
                             </w:r>
-                            <w:proofErr w:type="gramEnd"/>
                             <w:r>
                               <w:rPr>
                                 <w:rFonts w:ascii="Century Gothic" w:hAnsi="Century Gothic"/>
                                 <w:sz w:val="22"/>
                                 <w:szCs w:val="22"/>
                               </w:rPr>
-                              <w:t xml:space="preserve"> Diplomados, Congresos, </w:t>
-                            </w:r>
-                            <w:proofErr w:type="spellStart"/>
-                            <w:r>
-                              <w:rPr>
-                                <w:rFonts w:ascii="Century Gothic" w:hAnsi="Century Gothic"/>
-                                <w:sz w:val="22"/>
-                                <w:szCs w:val="22"/>
-                              </w:rPr>
-                              <w:t>xxxxxxxxxx</w:t>
-                            </w:r>
-                            <w:proofErr w:type="spellEnd"/>
-                            <w:r>
-                              <w:rPr>
-                                <w:rFonts w:ascii="Century Gothic" w:hAnsi="Century Gothic"/>
-                                <w:sz w:val="22"/>
-                                <w:szCs w:val="22"/>
-                              </w:rPr>
-                              <w:t xml:space="preserve"> </w:t>
-                            </w:r>
-                            <w:proofErr w:type="spellStart"/>
-                            <w:r>
-                              <w:rPr>
-                                <w:rFonts w:ascii="Century Gothic" w:hAnsi="Century Gothic"/>
-                                <w:sz w:val="22"/>
-                                <w:szCs w:val="22"/>
-                              </w:rPr>
-                              <w:t>xxxxxx</w:t>
-                            </w:r>
-                            <w:proofErr w:type="spellEnd"/>
-                            <w:r>
-                              <w:rPr>
-                                <w:rFonts w:ascii="Century Gothic" w:hAnsi="Century Gothic"/>
-                                <w:sz w:val="22"/>
-                                <w:szCs w:val="22"/>
-                              </w:rPr>
-                              <w:t xml:space="preserve"> </w:t>
-                            </w:r>
-                            <w:proofErr w:type="spellStart"/>
-                            <w:r>
-                              <w:rPr>
-                                <w:rFonts w:ascii="Century Gothic" w:hAnsi="Century Gothic"/>
-                                <w:sz w:val="22"/>
-                                <w:szCs w:val="22"/>
-                              </w:rPr>
-                              <w:t>xxxxxxxxx</w:t>
-                            </w:r>
-                            <w:proofErr w:type="spellEnd"/>
-                            <w:r>
-                              <w:rPr>
-                                <w:rFonts w:ascii="Century Gothic" w:hAnsi="Century Gothic"/>
-                                <w:sz w:val="22"/>
-                                <w:szCs w:val="22"/>
-                              </w:rPr>
-                              <w:t xml:space="preserve"> </w:t>
-                            </w:r>
-                            <w:proofErr w:type="spellStart"/>
-                            <w:r>
-                              <w:rPr>
-                                <w:rFonts w:ascii="Century Gothic" w:hAnsi="Century Gothic"/>
-                                <w:sz w:val="22"/>
-                                <w:szCs w:val="22"/>
-                              </w:rPr>
-                              <w:t>xxxxxxxxxxxxxxxxx</w:t>
-                            </w:r>
-                            <w:proofErr w:type="spellEnd"/>
+                              <w:t xml:space="preserve"> Diplomados, Congresos, xxxxxxxxxx xxxxxx xxxxxxxxx xxxxxxxxxxxxxxxxx</w:t>
+                            </w:r>
                           </w:p>
                           <w:p>
                             <w:pPr>
@@ -1781,25 +1704,7 @@
                                 <w:sz w:val="22"/>
                                 <w:szCs w:val="22"/>
                               </w:rPr>
-                              <w:t xml:space="preserve"> </w:t>
-                            </w:r>
-                            <w:proofErr w:type="spellStart"/>
-                            <w:r>
-                              <w:rPr>
-                                <w:rFonts w:ascii="Century Gothic" w:hAnsi="Century Gothic"/>
-                                <w:sz w:val="22"/>
-                                <w:szCs w:val="22"/>
-                              </w:rPr>
-                              <w:t>xxxxxxxxxxxxxxxxxxxxxxxxxxxxxx</w:t>
-                            </w:r>
-                            <w:proofErr w:type="spellEnd"/>
-                            <w:r>
-                              <w:rPr>
-                                <w:rFonts w:ascii="Century Gothic" w:hAnsi="Century Gothic"/>
-                                <w:sz w:val="22"/>
-                                <w:szCs w:val="22"/>
-                              </w:rPr>
-                              <w:t xml:space="preserve"> </w:t>
+                              <w:t xml:space="preserve"> xxxxxxxxxxxxxxxxxxxxxxxxxxxxxx </w:t>
                             </w:r>
                           </w:p>
                         </w:txbxContent>
@@ -2291,13 +2196,19 @@
                               <w:fldChar w:fldCharType="begin"/>
                             </w:r>
                             <w:r>
+                              <w:instrText xml:space="preserve"> INCLUDEPICTURE  "https://lh3.googleusercontent.com/-zZva6319EVE/AAAAAAAAAAI/AAAAAAAAAAA/zKFGBYMviqc/photo.jpg" \* MERGEFORMATINET </w:instrText>
+                            </w:r>
+                            <w:r>
+                              <w:fldChar w:fldCharType="separate"/>
+                            </w:r>
+                            <w:r>
+                              <w:fldChar w:fldCharType="begin"/>
+                            </w:r>
+                            <w:r>
                               <w:instrText xml:space="preserve"> </w:instrText>
                             </w:r>
                             <w:r>
-                              <w:instrText>INCLUDEPICTURE  "https://lh3.googleusercontent.com/-zZva6319EVE/AAAAAAAAAAI/AAAAAAAAAAA/zKFGBYMviqc/</w:instrText>
-                            </w:r>
-                            <w:r>
-                              <w:instrText>photo.jpg" \* MERGEFORMATINET</w:instrText>
+                              <w:instrText>INCLUDEPICTURE  "https://lh3.googleusercontent.com/-zZva6319EVE/AAAAAAAAAAI/AAAAAAAAAAA/zKFGBYMviqc/photo.jpg" \* MERGEFORMATINET</w:instrText>
                             </w:r>
                             <w:r>
                               <w:instrText xml:space="preserve"> </w:instrText>
@@ -2397,6 +2308,9 @@
                             <w:r>
                               <w:fldChar w:fldCharType="end"/>
                             </w:r>
+                            <w:r>
+                              <w:fldChar w:fldCharType="end"/>
+                            </w:r>
                           </w:p>
                         </w:txbxContent>
                       </wps:txbx>
@@ -2631,7 +2545,7 @@
                       <w:r>
                         <w:pict w14:anchorId="0EEBD547">
                           <v:shape id="_x0000_i1026" type="#_x0000_t75" style="width:32.4pt;height:32.4pt">
-                            <v:imagedata r:id="rId15" r:href="rId17" gain="109227f"/>
+                            <v:imagedata r:id="rId17" r:href="rId18" gain="109227f"/>
                           </v:shape>
                         </w:pict>
                       </w:r>
@@ -2748,7 +2662,7 @@
             <wp:effectExtent l="0" t="0" r="7620" b="7620"/>
             <wp:wrapNone/>
             <wp:docPr id="1061" name="Imagen 1061">
-              <a:hlinkClick xmlns:a="http://schemas.openxmlformats.org/drawingml/2006/main" r:id="rId18"/>
+              <a:hlinkClick xmlns:a="http://schemas.openxmlformats.org/drawingml/2006/main" r:id="rId19"/>
             </wp:docPr>
             <wp:cNvGraphicFramePr>
               <a:graphicFrameLocks xmlns:a="http://schemas.openxmlformats.org/drawingml/2006/main" noChangeAspect="1"/>
@@ -2758,18 +2672,18 @@
                 <pic:pic xmlns:pic="http://schemas.openxmlformats.org/drawingml/2006/picture">
                   <pic:nvPicPr>
                     <pic:cNvPr id="1061" name="Imagen 1061">
-                      <a:hlinkClick r:id="rId18"/>
+                      <a:hlinkClick r:id="rId19"/>
                     </pic:cNvPr>
                     <pic:cNvPicPr>
                       <a:picLocks noChangeAspect="1" noChangeArrowheads="1"/>
                     </pic:cNvPicPr>
                   </pic:nvPicPr>
                   <pic:blipFill>
-                    <a:blip r:embed="rId19">
+                    <a:blip r:embed="rId20">
                       <a:extLst>
                         <a:ext uri="{BEBA8EAE-BF5A-486C-A8C5-ECC9F3942E4B}">
                           <a14:imgProps xmlns:a14="http://schemas.microsoft.com/office/drawing/2010/main">
-                            <a14:imgLayer r:embed="rId20">
+                            <a14:imgLayer r:embed="rId21">
                               <a14:imgEffect>
                                 <a14:brightnessContrast bright="100000" contrast="100000"/>
                               </a14:imgEffect>
@@ -2837,10 +2751,10 @@
                     <pic:cNvPicPr/>
                   </pic:nvPicPr>
                   <pic:blipFill>
-                    <a:blip r:embed="rId21">
+                    <a:blip r:embed="rId22">
                       <a:extLst>
                         <a:ext uri="{96DAC541-7B7A-43D3-8B79-37D633B846F1}">
-                          <asvg:svgBlip xmlns:asvg="http://schemas.microsoft.com/office/drawing/2016/SVG/main" r:embed="rId22"/>
+                          <asvg:svgBlip xmlns:asvg="http://schemas.microsoft.com/office/drawing/2016/SVG/main" r:embed="rId23"/>
                         </a:ext>
                       </a:extLst>
                     </a:blip>
@@ -2897,7 +2811,7 @@
                 <wp:effectExtent l="0" t="0" r="0" b="4445"/>
                 <wp:wrapNone/>
                 <wp:docPr id="28" name="Cuadro de texto 28">
-                  <a:hlinkClick xmlns:a="http://schemas.openxmlformats.org/drawingml/2006/main" r:id="rId18"/>
+                  <a:hlinkClick xmlns:a="http://schemas.openxmlformats.org/drawingml/2006/main" r:id="rId19"/>
                 </wp:docPr>
                 <wp:cNvGraphicFramePr/>
                 <a:graphic xmlns:a="http://schemas.openxmlformats.org/drawingml/2006/main">
@@ -3302,7 +3216,7 @@
                                 <w:lang w:val="es-MX"/>
                               </w:rPr>
                             </w:pPr>
-                            <w:hyperlink r:id="rId23" w:history="1">
+                            <w:hyperlink r:id="rId24" w:history="1">
                               <w:r>
                                 <w:rPr>
                                   <w:rStyle w:val="Hipervnculo"/>
@@ -3357,7 +3271,7 @@
                           <w:lang w:val="es-MX"/>
                         </w:rPr>
                       </w:pPr>
-                      <w:hyperlink r:id="rId24" w:history="1">
+                      <w:hyperlink r:id="rId25" w:history="1">
                         <w:r>
                           <w:rPr>
                             <w:rStyle w:val="Hipervnculo"/>
@@ -3404,7 +3318,7 @@
             <wp:effectExtent l="0" t="0" r="0" b="0"/>
             <wp:wrapNone/>
             <wp:docPr id="1059" name="Imagen 1059">
-              <a:hlinkClick xmlns:a="http://schemas.openxmlformats.org/drawingml/2006/main" r:id="rId23"/>
+              <a:hlinkClick xmlns:a="http://schemas.openxmlformats.org/drawingml/2006/main" r:id="rId24"/>
             </wp:docPr>
             <wp:cNvGraphicFramePr>
               <a:graphicFrameLocks xmlns:a="http://schemas.openxmlformats.org/drawingml/2006/main" noChangeAspect="1"/>
@@ -3421,11 +3335,11 @@
                     </pic:cNvPicPr>
                   </pic:nvPicPr>
                   <pic:blipFill>
-                    <a:blip r:embed="rId25">
+                    <a:blip r:embed="rId26">
                       <a:extLst>
                         <a:ext uri="{BEBA8EAE-BF5A-486C-A8C5-ECC9F3942E4B}">
                           <a14:imgProps xmlns:a14="http://schemas.microsoft.com/office/drawing/2010/main">
-                            <a14:imgLayer r:embed="rId26">
+                            <a14:imgLayer r:embed="rId27">
                               <a14:imgEffect>
                                 <a14:brightnessContrast bright="100000" contrast="100000"/>
                               </a14:imgEffect>
@@ -3508,7 +3422,7 @@
                         <a:effectLst/>
                         <a:extLst>
                           <a:ext uri="{C572A759-6A51-4108-AA02-DFA0A04FC94B}">
-                            <ma14:wrappingTextBoxFlag xmlns="" xmlns:mo="http://schemas.microsoft.com/office/mac/office/2008/main" xmlns:mv="urn:schemas-microsoft-com:mac:vml" xmlns:o="urn:schemas-microsoft-com:office:office" xmlns:v="urn:schemas-microsoft-com:vml" xmlns:w10="urn:schemas-microsoft-com:office:word" xmlns:w="http://schemas.openxmlformats.org/wordprocessingml/2006/main" xmlns:ma14="http://schemas.microsoft.com/office/mac/drawingml/2011/main"/>
+                            <ma14:wrappingTextBoxFlag xmlns:ma14="http://schemas.microsoft.com/office/mac/drawingml/2011/main" xmlns:w="http://schemas.openxmlformats.org/wordprocessingml/2006/main" xmlns:w10="urn:schemas-microsoft-com:office:word" xmlns:v="urn:schemas-microsoft-com:vml" xmlns:o="urn:schemas-microsoft-com:office:office" xmlns:mv="urn:schemas-microsoft-com:mac:vml" xmlns:mo="http://schemas.microsoft.com/office/mac/office/2008/main" xmlns=""/>
                           </a:ext>
                         </a:extLst>
                       </wps:spPr>
@@ -3966,7 +3880,7 @@
               </wp:anchor>
             </w:drawing>
           </mc:Choice>
-          <mc:Fallback xmlns:mo="http://schemas.microsoft.com/office/mac/office/2008/main" xmlns:mv="urn:schemas-microsoft-com:mac:vml">
+          <mc:Fallback xmlns:mv="urn:schemas-microsoft-com:mac:vml" xmlns:mo="http://schemas.microsoft.com/office/mac/office/2008/main">
             <w:pict>
               <v:shape w14:anchorId="5192BC56" id="AutoShape 212" o:spid="_x0000_s1026" type="#_x0000_t32" style="position:absolute;margin-left:-111.85pt;margin-top:17.7pt;width:.05pt;height:251.5pt;z-index:251667456;visibility:visible;mso-wrap-style:square;mso-width-percent:0;mso-height-percent:0;mso-wrap-distance-left:9pt;mso-wrap-distance-top:0;mso-wrap-distance-right:9pt;mso-wrap-distance-bottom:0;mso-position-horizontal:absolute;mso-position-horizontal-relative:text;mso-position-vertical:absolute;mso-position-vertical-relative:text;mso-width-percent:0;mso-height-percent:0;mso-width-relative:page;mso-height-relative:page" o:gfxdata="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" strokecolor="#00b0f0"/>
             </w:pict>
@@ -4048,7 +3962,7 @@
               </wp:anchor>
             </w:drawing>
           </mc:Choice>
-          <mc:Fallback xmlns:mo="http://schemas.microsoft.com/office/mac/office/2008/main" xmlns:mv="urn:schemas-microsoft-com:mac:vml">
+          <mc:Fallback xmlns:mv="urn:schemas-microsoft-com:mac:vml" xmlns:mo="http://schemas.microsoft.com/office/mac/office/2008/main">
             <w:pict>
               <v:shape w14:anchorId="1599C820" id="AutoShape 216" o:spid="_x0000_s1026" type="#_x0000_t32" style="position:absolute;margin-left:-351.3pt;margin-top:-12.15pt;width:11.35pt;height:0;z-index:251671552;visibility:visible;mso-wrap-style:square;mso-width-percent:0;mso-height-percent:0;mso-wrap-distance-left:9pt;mso-wrap-distance-top:0;mso-wrap-distance-right:9pt;mso-wrap-distance-bottom:0;mso-position-horizontal:absolute;mso-position-horizontal-relative:text;mso-position-vertical:absolute;mso-position-vertical-relative:text;mso-width-percent:0;mso-height-percent:0;mso-width-relative:page;mso-height-relative:page" o:gfxdata="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" strokecolor="#00b0f0"/>
             </w:pict>
@@ -5596,7 +5510,7 @@
                         <a:effectLst/>
                         <a:extLst>
                           <a:ext uri="{C572A759-6A51-4108-AA02-DFA0A04FC94B}">
-                            <ma14:wrappingTextBoxFlag xmlns="" xmlns:mo="http://schemas.microsoft.com/office/mac/office/2008/main" xmlns:mv="urn:schemas-microsoft-com:mac:vml" xmlns:o="urn:schemas-microsoft-com:office:office" xmlns:v="urn:schemas-microsoft-com:vml" xmlns:w10="urn:schemas-microsoft-com:office:word" xmlns:w="http://schemas.openxmlformats.org/wordprocessingml/2006/main" xmlns:ma14="http://schemas.microsoft.com/office/mac/drawingml/2011/main"/>
+                            <ma14:wrappingTextBoxFlag xmlns:ma14="http://schemas.microsoft.com/office/mac/drawingml/2011/main" xmlns:w="http://schemas.openxmlformats.org/wordprocessingml/2006/main" xmlns:w10="urn:schemas-microsoft-com:office:word" xmlns:v="urn:schemas-microsoft-com:vml" xmlns:o="urn:schemas-microsoft-com:office:office" xmlns:mv="urn:schemas-microsoft-com:mac:vml" xmlns:mo="http://schemas.microsoft.com/office/mac/office/2008/main" xmlns=""/>
                           </a:ext>
                         </a:extLst>
                       </wps:spPr>
@@ -7349,7 +7263,7 @@
                         <a:effectLst/>
                         <a:extLst>
                           <a:ext uri="{C572A759-6A51-4108-AA02-DFA0A04FC94B}">
-                            <ma14:wrappingTextBoxFlag xmlns="" xmlns:mo="http://schemas.microsoft.com/office/mac/office/2008/main" xmlns:mv="urn:schemas-microsoft-com:mac:vml" xmlns:o="urn:schemas-microsoft-com:office:office" xmlns:v="urn:schemas-microsoft-com:vml" xmlns:w10="urn:schemas-microsoft-com:office:word" xmlns:w="http://schemas.openxmlformats.org/wordprocessingml/2006/main" xmlns:ma14="http://schemas.microsoft.com/office/mac/drawingml/2011/main"/>
+                            <ma14:wrappingTextBoxFlag xmlns:ma14="http://schemas.microsoft.com/office/mac/drawingml/2011/main" xmlns:w="http://schemas.openxmlformats.org/wordprocessingml/2006/main" xmlns:w10="urn:schemas-microsoft-com:office:word" xmlns:v="urn:schemas-microsoft-com:vml" xmlns:o="urn:schemas-microsoft-com:office:office" xmlns:mv="urn:schemas-microsoft-com:mac:vml" xmlns:mo="http://schemas.microsoft.com/office/mac/office/2008/main" xmlns=""/>
                           </a:ext>
                         </a:extLst>
                       </wps:spPr>
@@ -8024,16 +7938,7 @@
                                 <w:sz w:val="18"/>
                                 <w:szCs w:val="18"/>
                               </w:rPr>
-                              <w:t xml:space="preserve">Uso del </w:t>
-                            </w:r>
-                            <w:r>
-                              <w:rPr>
-                                <w:rFonts w:ascii="Arial" w:hAnsi="Arial" w:cs="Arial"/>
-                                <w:color w:val="000000"/>
-                                <w:sz w:val="18"/>
-                                <w:szCs w:val="18"/>
-                              </w:rPr>
-                              <w:t xml:space="preserve">sistema de </w:t>
+                              <w:t xml:space="preserve">Uso de un sistema de </w:t>
                             </w:r>
                             <w:r>
                               <w:rPr>
@@ -8053,25 +7958,7 @@
                                 <w:sz w:val="18"/>
                                 <w:szCs w:val="18"/>
                               </w:rPr>
-                              <w:t xml:space="preserve"> Git</w:t>
-                            </w:r>
-                            <w:r>
-                              <w:rPr>
-                                <w:rFonts w:ascii="Arial" w:hAnsi="Arial" w:cs="Arial"/>
-                                <w:color w:val="000000"/>
-                                <w:sz w:val="18"/>
-                                <w:szCs w:val="18"/>
-                              </w:rPr>
-                              <w:t>Kraken</w:t>
-                            </w:r>
-                            <w:r>
-                              <w:rPr>
-                                <w:rFonts w:ascii="Arial" w:hAnsi="Arial" w:cs="Arial"/>
-                                <w:color w:val="000000"/>
-                                <w:sz w:val="18"/>
-                                <w:szCs w:val="18"/>
-                              </w:rPr>
-                              <w:t>.</w:t>
+                              <w:t xml:space="preserve"> (GitKraken).</w:t>
                             </w:r>
                           </w:p>
                           <w:p>
@@ -8385,7 +8272,11 @@
           </mc:Choice>
           <mc:Fallback>
             <w:pict>
-              <v:shape w14:anchorId="451B9039" id="Cuadro de texto 10" o:spid="_x0000_s1051" type="#_x0000_t202" style="position:absolute;margin-left:-18.3pt;margin-top:8.6pt;width:327.75pt;height:348.6pt;z-index:251625472;visibility:visible;mso-wrap-style:square;mso-width-percent:0;mso-height-percent:0;mso-wrap-distance-left:9pt;mso-wrap-distance-top:0;mso-wrap-distance-right:9pt;mso-wrap-distance-bottom:0;mso-position-horizontal:absolute;mso-position-horizontal-relative:margin;mso-position-vertical:absolute;mso-position-vertical-relative:text;mso-width-percent:0;mso-height-percent:0;mso-width-relative:margin;mso-height-relative:margin;v-text-anchor:top" o:gfxdata="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" filled="f" stroked="f">
+              <v:shapetype w14:anchorId="451B9039" id="_x0000_t202" coordsize="21600,21600" o:spt="202" path="m,l,21600r21600,l21600,xe">
+                <v:stroke joinstyle="miter"/>
+                <v:path gradientshapeok="t" o:connecttype="rect"/>
+              </v:shapetype>
+              <v:shape id="Cuadro de texto 10" o:spid="_x0000_s1051" type="#_x0000_t202" style="position:absolute;margin-left:-18.3pt;margin-top:8.6pt;width:327.75pt;height:348.6pt;z-index:251625472;visibility:visible;mso-wrap-style:square;mso-width-percent:0;mso-height-percent:0;mso-wrap-distance-left:9pt;mso-wrap-distance-top:0;mso-wrap-distance-right:9pt;mso-wrap-distance-bottom:0;mso-position-horizontal:absolute;mso-position-horizontal-relative:margin;mso-position-vertical:absolute;mso-position-vertical-relative:text;mso-width-percent:0;mso-height-percent:0;mso-width-relative:margin;mso-height-relative:margin;v-text-anchor:top" o:gfxdata="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" filled="f" stroked="f">
                 <v:textbox>
                   <w:txbxContent>
                     <w:p>
@@ -9057,16 +8948,7 @@
                           <w:sz w:val="18"/>
                           <w:szCs w:val="18"/>
                         </w:rPr>
-                        <w:t xml:space="preserve">Uso del </w:t>
-                      </w:r>
-                      <w:r>
-                        <w:rPr>
-                          <w:rFonts w:ascii="Arial" w:hAnsi="Arial" w:cs="Arial"/>
-                          <w:color w:val="000000"/>
-                          <w:sz w:val="18"/>
-                          <w:szCs w:val="18"/>
-                        </w:rPr>
-                        <w:t xml:space="preserve">sistema de </w:t>
+                        <w:t xml:space="preserve">Uso de un sistema de </w:t>
                       </w:r>
                       <w:r>
                         <w:rPr>
@@ -9086,25 +8968,7 @@
                           <w:sz w:val="18"/>
                           <w:szCs w:val="18"/>
                         </w:rPr>
-                        <w:t xml:space="preserve"> Git</w:t>
-                      </w:r>
-                      <w:r>
-                        <w:rPr>
-                          <w:rFonts w:ascii="Arial" w:hAnsi="Arial" w:cs="Arial"/>
-                          <w:color w:val="000000"/>
-                          <w:sz w:val="18"/>
-                          <w:szCs w:val="18"/>
-                        </w:rPr>
-                        <w:t>Kraken</w:t>
-                      </w:r>
-                      <w:r>
-                        <w:rPr>
-                          <w:rFonts w:ascii="Arial" w:hAnsi="Arial" w:cs="Arial"/>
-                          <w:color w:val="000000"/>
-                          <w:sz w:val="18"/>
-                          <w:szCs w:val="18"/>
-                        </w:rPr>
-                        <w:t>.</w:t>
+                        <w:t xml:space="preserve"> (GitKraken).</w:t>
                       </w:r>
                     </w:p>
                     <w:p>
@@ -9728,7 +9592,7 @@
               </wp:anchor>
             </w:drawing>
           </mc:Choice>
-          <mc:Fallback xmlns:mo="http://schemas.microsoft.com/office/mac/office/2008/main" xmlns:mv="urn:schemas-microsoft-com:mac:vml">
+          <mc:Fallback xmlns:mv="urn:schemas-microsoft-com:mac:vml" xmlns:mo="http://schemas.microsoft.com/office/mac/office/2008/main">
             <w:pict>
               <v:shape w14:anchorId="43B98AF6" id="AutoShape 218" o:spid="_x0000_s1026" type="#_x0000_t32" style="position:absolute;margin-left:-350.85pt;margin-top:1.95pt;width:11.35pt;height:0;z-index:251673600;visibility:visible;mso-wrap-style:square;mso-width-percent:0;mso-height-percent:0;mso-wrap-distance-left:9pt;mso-wrap-distance-top:0;mso-wrap-distance-right:9pt;mso-wrap-distance-bottom:0;mso-position-horizontal:absolute;mso-position-horizontal-relative:text;mso-position-vertical:absolute;mso-position-vertical-relative:text;mso-width-percent:0;mso-height-percent:0;mso-width-relative:page;mso-height-relative:page" o:gfxdata="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" strokecolor="#00b0f0"/>
             </w:pict>
@@ -10433,7 +10297,7 @@
                         <a:effectLst/>
                         <a:extLst>
                           <a:ext uri="{C572A759-6A51-4108-AA02-DFA0A04FC94B}">
-                            <ma14:wrappingTextBoxFlag xmlns="" xmlns:mo="http://schemas.microsoft.com/office/mac/office/2008/main" xmlns:mv="urn:schemas-microsoft-com:mac:vml" xmlns:o="urn:schemas-microsoft-com:office:office" xmlns:v="urn:schemas-microsoft-com:vml" xmlns:w10="urn:schemas-microsoft-com:office:word" xmlns:w="http://schemas.openxmlformats.org/wordprocessingml/2006/main" xmlns:ma14="http://schemas.microsoft.com/office/mac/drawingml/2011/main"/>
+                            <ma14:wrappingTextBoxFlag xmlns:ma14="http://schemas.microsoft.com/office/mac/drawingml/2011/main" xmlns:w="http://schemas.openxmlformats.org/wordprocessingml/2006/main" xmlns:w10="urn:schemas-microsoft-com:office:word" xmlns:v="urn:schemas-microsoft-com:vml" xmlns:o="urn:schemas-microsoft-com:office:office" xmlns:mv="urn:schemas-microsoft-com:mac:vml" xmlns:mo="http://schemas.microsoft.com/office/mac/office/2008/main" xmlns=""/>
                           </a:ext>
                         </a:extLst>
                       </wps:spPr>
@@ -10969,7 +10833,7 @@
                                 <w:szCs w:val="22"/>
                               </w:rPr>
                             </w:pPr>
-                            <w:hyperlink r:id="rId27" w:history="1">
+                            <w:hyperlink r:id="rId28" w:history="1">
                               <w:r>
                                 <w:rPr>
                                   <w:rStyle w:val="Hipervnculo"/>
@@ -11166,7 +11030,7 @@
                           <w:szCs w:val="22"/>
                         </w:rPr>
                       </w:pPr>
-                      <w:hyperlink r:id="rId28" w:history="1">
+                      <w:hyperlink r:id="rId29" w:history="1">
                         <w:r>
                           <w:rPr>
                             <w:rStyle w:val="Hipervnculo"/>

</xml_diff>

<commit_message>
Spanish Resume: + API Rest
</commit_message>
<xml_diff>
--- a/Spanish/Jessica A. Curriculum.docx
+++ b/Spanish/Jessica A. Curriculum.docx
@@ -2309,13 +2309,19 @@
                               <w:fldChar w:fldCharType="begin"/>
                             </w:r>
                             <w:r>
+                              <w:instrText xml:space="preserve"> INCLUDEPICTURE  "https://lh3.googleusercontent.com/-zZva6319EVE/AAAAAAAAAAI/AAAAAAAAAAA/zKFGBYMviqc/photo.jpg" \* MERGEFORMATINET </w:instrText>
+                            </w:r>
+                            <w:r>
+                              <w:fldChar w:fldCharType="separate"/>
+                            </w:r>
+                            <w:r>
+                              <w:fldChar w:fldCharType="begin"/>
+                            </w:r>
+                            <w:r>
                               <w:instrText xml:space="preserve"> </w:instrText>
                             </w:r>
                             <w:r>
-                              <w:instrText>INCLUDEPICTURE  "https://lh3.googleusercontent.com/-zZva6319EVE/AAAAAAAAAAI/AAAAAAAAAAA/zKFGBY</w:instrText>
-                            </w:r>
-                            <w:r>
-                              <w:instrText>Mviqc/photo.jpg" \* MERGEFORMATINET</w:instrText>
+                              <w:instrText>INCLUDEPICTURE  "https://lh3.googleusercontent.com/-zZva6319EVE/AAAAAAAAAAI/AAAAAAAAAAA/zKFGBYMviqc/photo.jpg" \* MERGEFORMATINET</w:instrText>
                             </w:r>
                             <w:r>
                               <w:instrText xml:space="preserve"> </w:instrText>
@@ -2421,6 +2427,9 @@
                             <w:r>
                               <w:fldChar w:fldCharType="end"/>
                             </w:r>
+                            <w:r>
+                              <w:fldChar w:fldCharType="end"/>
+                            </w:r>
                           </w:p>
                         </w:txbxContent>
                       </wps:txbx>
@@ -2656,13 +2665,19 @@
                         <w:fldChar w:fldCharType="begin"/>
                       </w:r>
                       <w:r>
+                        <w:instrText xml:space="preserve"> INCLUDEPICTURE  "https://lh3.googleusercontent.com/-zZva6319EVE/AAAAAAAAAAI/AAAAAAAAAAA/zKFGBYMviqc/photo.jpg" \* MERGEFORMATINET </w:instrText>
+                      </w:r>
+                      <w:r>
+                        <w:fldChar w:fldCharType="separate"/>
+                      </w:r>
+                      <w:r>
+                        <w:fldChar w:fldCharType="begin"/>
+                      </w:r>
+                      <w:r>
                         <w:instrText xml:space="preserve"> </w:instrText>
                       </w:r>
                       <w:r>
-                        <w:instrText>INCLUDEPICTURE  "https://lh3.googleusercontent.com/-zZva6319EVE/AAAAAAAAAAI/AAAAAAAAAAA/zKFGBY</w:instrText>
-                      </w:r>
-                      <w:r>
-                        <w:instrText>Mviqc/photo.jpg" \* MERGEFORMATINET</w:instrText>
+                        <w:instrText>INCLUDEPICTURE  "https://lh3.googleusercontent.com/-zZva6319EVE/AAAAAAAAAAI/AAAAAAAAAAA/zKFGBYMviqc/photo.jpg" \* MERGEFORMATINET</w:instrText>
                       </w:r>
                       <w:r>
                         <w:instrText xml:space="preserve"> </w:instrText>
@@ -2676,6 +2691,9 @@
                             <v:imagedata r:id="rId15" r:href="rId17" gain="109227f"/>
                           </v:shape>
                         </w:pict>
+                      </w:r>
+                      <w:r>
+                        <w:fldChar w:fldCharType="end"/>
                       </w:r>
                       <w:r>
                         <w:fldChar w:fldCharType="end"/>
@@ -3330,7 +3348,7 @@
                         <a:effectLst/>
                         <a:extLst>
                           <a:ext uri="{C572A759-6A51-4108-AA02-DFA0A04FC94B}">
-                            <ma14:wrappingTextBoxFlag xmlns="" xmlns:mo="http://schemas.microsoft.com/office/mac/office/2008/main" xmlns:mv="urn:schemas-microsoft-com:mac:vml" xmlns:o="urn:schemas-microsoft-com:office:office" xmlns:v="urn:schemas-microsoft-com:vml" xmlns:w10="urn:schemas-microsoft-com:office:word" xmlns:w="http://schemas.openxmlformats.org/wordprocessingml/2006/main" xmlns:ma14="http://schemas.microsoft.com/office/mac/drawingml/2011/main"/>
+                            <ma14:wrappingTextBoxFlag xmlns:ma14="http://schemas.microsoft.com/office/mac/drawingml/2011/main" xmlns:w="http://schemas.openxmlformats.org/wordprocessingml/2006/main" xmlns:w10="urn:schemas-microsoft-com:office:word" xmlns:v="urn:schemas-microsoft-com:vml" xmlns:o="urn:schemas-microsoft-com:office:office" xmlns:mv="urn:schemas-microsoft-com:mac:vml" xmlns:mo="http://schemas.microsoft.com/office/mac/office/2008/main" xmlns=""/>
                           </a:ext>
                         </a:extLst>
                       </wps:spPr>
@@ -3856,7 +3874,7 @@
             <wp:effectExtent l="0" t="0" r="0" b="0"/>
             <wp:wrapNone/>
             <wp:docPr id="1059" name="Imagen 1059">
-              <a:hlinkClick xmlns:a="http://schemas.openxmlformats.org/drawingml/2006/main" r:id="rId23"/>
+              <a:hlinkClick xmlns:a="http://schemas.openxmlformats.org/drawingml/2006/main" r:id="rId24"/>
             </wp:docPr>
             <wp:cNvGraphicFramePr>
               <a:graphicFrameLocks xmlns:a="http://schemas.openxmlformats.org/drawingml/2006/main" noChangeAspect="1"/>
@@ -4062,7 +4080,7 @@
               </wp:anchor>
             </w:drawing>
           </mc:Choice>
-          <mc:Fallback xmlns:mo="http://schemas.microsoft.com/office/mac/office/2008/main" xmlns:mv="urn:schemas-microsoft-com:mac:vml">
+          <mc:Fallback xmlns:mv="urn:schemas-microsoft-com:mac:vml" xmlns:mo="http://schemas.microsoft.com/office/mac/office/2008/main">
             <w:pict>
               <v:shape w14:anchorId="5192BC56" id="AutoShape 212" o:spid="_x0000_s1026" type="#_x0000_t32" style="position:absolute;margin-left:-111.85pt;margin-top:17.7pt;width:.05pt;height:251.5pt;z-index:251667456;visibility:visible;mso-wrap-style:square;mso-width-percent:0;mso-height-percent:0;mso-wrap-distance-left:9pt;mso-wrap-distance-top:0;mso-wrap-distance-right:9pt;mso-wrap-distance-bottom:0;mso-position-horizontal:absolute;mso-position-horizontal-relative:text;mso-position-vertical:absolute;mso-position-vertical-relative:text;mso-width-percent:0;mso-height-percent:0;mso-width-relative:page;mso-height-relative:page" o:gfxdata="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" strokecolor="#00b0f0"/>
             </w:pict>
@@ -4144,7 +4162,7 @@
               </wp:anchor>
             </w:drawing>
           </mc:Choice>
-          <mc:Fallback xmlns:mo="http://schemas.microsoft.com/office/mac/office/2008/main" xmlns:mv="urn:schemas-microsoft-com:mac:vml">
+          <mc:Fallback xmlns:mv="urn:schemas-microsoft-com:mac:vml" xmlns:mo="http://schemas.microsoft.com/office/mac/office/2008/main">
             <w:pict>
               <v:shape w14:anchorId="1599C820" id="AutoShape 216" o:spid="_x0000_s1026" type="#_x0000_t32" style="position:absolute;margin-left:-351.3pt;margin-top:-12.15pt;width:11.35pt;height:0;z-index:251671552;visibility:visible;mso-wrap-style:square;mso-width-percent:0;mso-height-percent:0;mso-wrap-distance-left:9pt;mso-wrap-distance-top:0;mso-wrap-distance-right:9pt;mso-wrap-distance-bottom:0;mso-position-horizontal:absolute;mso-position-horizontal-relative:text;mso-position-vertical:absolute;mso-position-vertical-relative:text;mso-width-percent:0;mso-height-percent:0;mso-width-relative:page;mso-height-relative:page" o:gfxdata="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" strokecolor="#00b0f0"/>
             </w:pict>
@@ -5235,7 +5253,7 @@
                         <a:effectLst/>
                         <a:extLst>
                           <a:ext uri="{C572A759-6A51-4108-AA02-DFA0A04FC94B}">
-                            <ma14:wrappingTextBoxFlag xmlns="" xmlns:mo="http://schemas.microsoft.com/office/mac/office/2008/main" xmlns:mv="urn:schemas-microsoft-com:mac:vml" xmlns:o="urn:schemas-microsoft-com:office:office" xmlns:v="urn:schemas-microsoft-com:vml" xmlns:w10="urn:schemas-microsoft-com:office:word" xmlns:w="http://schemas.openxmlformats.org/wordprocessingml/2006/main" xmlns:ma14="http://schemas.microsoft.com/office/mac/drawingml/2011/main"/>
+                            <ma14:wrappingTextBoxFlag xmlns:ma14="http://schemas.microsoft.com/office/mac/drawingml/2011/main" xmlns:w="http://schemas.openxmlformats.org/wordprocessingml/2006/main" xmlns:w10="urn:schemas-microsoft-com:office:word" xmlns:v="urn:schemas-microsoft-com:vml" xmlns:o="urn:schemas-microsoft-com:office:office" xmlns:mv="urn:schemas-microsoft-com:mac:vml" xmlns:mo="http://schemas.microsoft.com/office/mac/office/2008/main" xmlns=""/>
                           </a:ext>
                         </a:extLst>
                       </wps:spPr>
@@ -6854,7 +6872,7 @@
                         <a:effectLst/>
                         <a:extLst>
                           <a:ext uri="{C572A759-6A51-4108-AA02-DFA0A04FC94B}">
-                            <ma14:wrappingTextBoxFlag xmlns="" xmlns:mo="http://schemas.microsoft.com/office/mac/office/2008/main" xmlns:mv="urn:schemas-microsoft-com:mac:vml" xmlns:o="urn:schemas-microsoft-com:office:office" xmlns:v="urn:schemas-microsoft-com:vml" xmlns:w10="urn:schemas-microsoft-com:office:word" xmlns:w="http://schemas.openxmlformats.org/wordprocessingml/2006/main" xmlns:ma14="http://schemas.microsoft.com/office/mac/drawingml/2011/main"/>
+                            <ma14:wrappingTextBoxFlag xmlns:ma14="http://schemas.microsoft.com/office/mac/drawingml/2011/main" xmlns:w="http://schemas.openxmlformats.org/wordprocessingml/2006/main" xmlns:w10="urn:schemas-microsoft-com:office:word" xmlns:v="urn:schemas-microsoft-com:vml" xmlns:o="urn:schemas-microsoft-com:office:office" xmlns:mv="urn:schemas-microsoft-com:mac:vml" xmlns:mo="http://schemas.microsoft.com/office/mac/office/2008/main" xmlns=""/>
                           </a:ext>
                         </a:extLst>
                       </wps:spPr>
@@ -7678,92 +7696,6 @@
                           <w:p>
                             <w:pPr>
                               <w:pStyle w:val="Prrafodelista"/>
-                              <w:numPr>
-                                <w:ilvl w:val="0"/>
-                                <w:numId w:val="8"/>
-                              </w:numPr>
-                              <w:spacing w:after="240"/>
-                              <w:jc w:val="both"/>
-                              <w:rPr>
-                                <w:rFonts w:ascii="Arial" w:hAnsi="Arial" w:cs="Arial"/>
-                                <w:color w:val="000000"/>
-                                <w:sz w:val="18"/>
-                                <w:szCs w:val="18"/>
-                              </w:rPr>
-                            </w:pPr>
-                            <w:r>
-                              <w:rPr>
-                                <w:rFonts w:ascii="Arial" w:hAnsi="Arial" w:cs="Arial"/>
-                                <w:color w:val="000000"/>
-                                <w:sz w:val="18"/>
-                                <w:szCs w:val="18"/>
-                              </w:rPr>
-                              <w:t xml:space="preserve">Integración con </w:t>
-                            </w:r>
-                            <w:r>
-                              <w:rPr>
-                                <w:rFonts w:ascii="Arial" w:hAnsi="Arial" w:cs="Arial"/>
-                                <w:b/>
-                                <w:bCs/>
-                                <w:color w:val="000000"/>
-                                <w:sz w:val="18"/>
-                                <w:szCs w:val="18"/>
-                              </w:rPr>
-                              <w:t>APIs privadas</w:t>
-                            </w:r>
-                            <w:r>
-                              <w:rPr>
-                                <w:rFonts w:ascii="Arial" w:hAnsi="Arial" w:cs="Arial"/>
-                                <w:color w:val="000000"/>
-                                <w:sz w:val="18"/>
-                                <w:szCs w:val="18"/>
-                              </w:rPr>
-                              <w:t xml:space="preserve">, </w:t>
-                            </w:r>
-                            <w:r>
-                              <w:rPr>
-                                <w:rFonts w:ascii="Arial" w:hAnsi="Arial" w:cs="Arial"/>
-                                <w:b/>
-                                <w:bCs/>
-                                <w:color w:val="000000"/>
-                                <w:sz w:val="18"/>
-                                <w:szCs w:val="18"/>
-                              </w:rPr>
-                              <w:t>librerías</w:t>
-                            </w:r>
-                            <w:r>
-                              <w:rPr>
-                                <w:rFonts w:ascii="Arial" w:hAnsi="Arial" w:cs="Arial"/>
-                                <w:color w:val="000000"/>
-                                <w:sz w:val="18"/>
-                                <w:szCs w:val="18"/>
-                              </w:rPr>
-                              <w:t xml:space="preserve"> y </w:t>
-                            </w:r>
-                            <w:r>
-                              <w:rPr>
-                                <w:rFonts w:ascii="Arial" w:hAnsi="Arial" w:cs="Arial"/>
-                                <w:b/>
-                                <w:bCs/>
-                                <w:color w:val="000000"/>
-                                <w:sz w:val="18"/>
-                                <w:szCs w:val="18"/>
-                              </w:rPr>
-                              <w:t>servicios de terceros</w:t>
-                            </w:r>
-                            <w:r>
-                              <w:rPr>
-                                <w:rFonts w:ascii="Arial" w:hAnsi="Arial" w:cs="Arial"/>
-                                <w:color w:val="000000"/>
-                                <w:sz w:val="18"/>
-                                <w:szCs w:val="18"/>
-                              </w:rPr>
-                              <w:t>.</w:t>
-                            </w:r>
-                          </w:p>
-                          <w:p>
-                            <w:pPr>
-                              <w:pStyle w:val="Prrafodelista"/>
                               <w:ind w:left="360"/>
                               <w:jc w:val="both"/>
                               <w:rPr>
@@ -8168,6 +8100,132 @@
                                 <w:szCs w:val="18"/>
                               </w:rPr>
                               <w:t xml:space="preserve"> para estructurar el código.</w:t>
+                            </w:r>
+                          </w:p>
+                          <w:p>
+                            <w:pPr>
+                              <w:pStyle w:val="Prrafodelista"/>
+                              <w:numPr>
+                                <w:ilvl w:val="0"/>
+                                <w:numId w:val="9"/>
+                              </w:numPr>
+                              <w:spacing w:after="240"/>
+                              <w:jc w:val="both"/>
+                              <w:rPr>
+                                <w:rFonts w:ascii="Arial" w:hAnsi="Arial" w:cs="Arial"/>
+                                <w:color w:val="000000"/>
+                                <w:sz w:val="18"/>
+                                <w:szCs w:val="18"/>
+                              </w:rPr>
+                            </w:pPr>
+                            <w:r>
+                              <w:rPr>
+                                <w:rFonts w:ascii="Arial" w:hAnsi="Arial" w:cs="Arial"/>
+                                <w:color w:val="000000"/>
+                                <w:sz w:val="18"/>
+                                <w:szCs w:val="18"/>
+                              </w:rPr>
+                              <w:t xml:space="preserve">Integración con </w:t>
+                            </w:r>
+                            <w:r>
+                              <w:rPr>
+                                <w:rFonts w:ascii="Arial" w:hAnsi="Arial" w:cs="Arial"/>
+                                <w:b/>
+                                <w:bCs/>
+                                <w:color w:val="000000"/>
+                                <w:sz w:val="18"/>
+                                <w:szCs w:val="18"/>
+                              </w:rPr>
+                              <w:t>APIs privadas</w:t>
+                            </w:r>
+                            <w:r>
+                              <w:rPr>
+                                <w:rFonts w:ascii="Arial" w:hAnsi="Arial" w:cs="Arial"/>
+                                <w:color w:val="000000"/>
+                                <w:sz w:val="18"/>
+                                <w:szCs w:val="18"/>
+                              </w:rPr>
+                              <w:t xml:space="preserve">, </w:t>
+                            </w:r>
+                            <w:r>
+                              <w:rPr>
+                                <w:rFonts w:ascii="Arial" w:hAnsi="Arial" w:cs="Arial"/>
+                                <w:b/>
+                                <w:bCs/>
+                                <w:color w:val="000000"/>
+                                <w:sz w:val="18"/>
+                                <w:szCs w:val="18"/>
+                              </w:rPr>
+                              <w:t>librerías</w:t>
+                            </w:r>
+                            <w:r>
+                              <w:rPr>
+                                <w:rFonts w:ascii="Arial" w:hAnsi="Arial" w:cs="Arial"/>
+                                <w:color w:val="000000"/>
+                                <w:sz w:val="18"/>
+                                <w:szCs w:val="18"/>
+                              </w:rPr>
+                              <w:t xml:space="preserve"> y </w:t>
+                            </w:r>
+                            <w:r>
+                              <w:rPr>
+                                <w:rFonts w:ascii="Arial" w:hAnsi="Arial" w:cs="Arial"/>
+                                <w:b/>
+                                <w:bCs/>
+                                <w:color w:val="000000"/>
+                                <w:sz w:val="18"/>
+                                <w:szCs w:val="18"/>
+                              </w:rPr>
+                              <w:t>servicios de terceros</w:t>
+                            </w:r>
+                            <w:r>
+                              <w:rPr>
+                                <w:rFonts w:ascii="Arial" w:hAnsi="Arial" w:cs="Arial"/>
+                                <w:color w:val="000000"/>
+                                <w:sz w:val="18"/>
+                                <w:szCs w:val="18"/>
+                              </w:rPr>
+                              <w:t xml:space="preserve">, utilizando los paquetes de Flutter, </w:t>
+                            </w:r>
+                            <w:r>
+                              <w:rPr>
+                                <w:rFonts w:ascii="Arial" w:hAnsi="Arial" w:cs="Arial"/>
+                                <w:b/>
+                                <w:bCs/>
+                                <w:color w:val="000000"/>
+                                <w:sz w:val="18"/>
+                                <w:szCs w:val="18"/>
+                              </w:rPr>
+                              <w:t>Dio</w:t>
+                            </w:r>
+                            <w:r>
+                              <w:rPr>
+                                <w:rFonts w:ascii="Arial" w:hAnsi="Arial" w:cs="Arial"/>
+                                <w:color w:val="000000"/>
+                                <w:sz w:val="18"/>
+                                <w:szCs w:val="18"/>
+                              </w:rPr>
+                              <w:t xml:space="preserve"> y </w:t>
+                            </w:r>
+                            <w:r>
+                              <w:rPr>
+                                <w:rFonts w:ascii="Arial" w:hAnsi="Arial" w:cs="Arial"/>
+                                <w:b/>
+                                <w:bCs/>
+                                <w:color w:val="000000"/>
+                                <w:sz w:val="18"/>
+                                <w:szCs w:val="18"/>
+                              </w:rPr>
+                              <w:t>Retrofit</w:t>
+                            </w:r>
+                            <w:r>
+                              <w:rPr>
+                                <w:rFonts w:ascii="Arial" w:hAnsi="Arial" w:cs="Arial"/>
+                                <w:color w:val="000000"/>
+                                <w:sz w:val="18"/>
+                                <w:szCs w:val="18"/>
+                              </w:rPr>
+                              <w:t>.</w:t>
                             </w:r>
                           </w:p>
                           <w:p>
@@ -9021,92 +9079,6 @@
                     <w:p>
                       <w:pPr>
                         <w:pStyle w:val="Prrafodelista"/>
-                        <w:numPr>
-                          <w:ilvl w:val="0"/>
-                          <w:numId w:val="8"/>
-                        </w:numPr>
-                        <w:spacing w:after="240"/>
-                        <w:jc w:val="both"/>
-                        <w:rPr>
-                          <w:rFonts w:ascii="Arial" w:hAnsi="Arial" w:cs="Arial"/>
-                          <w:color w:val="000000"/>
-                          <w:sz w:val="18"/>
-                          <w:szCs w:val="18"/>
-                        </w:rPr>
-                      </w:pPr>
-                      <w:r>
-                        <w:rPr>
-                          <w:rFonts w:ascii="Arial" w:hAnsi="Arial" w:cs="Arial"/>
-                          <w:color w:val="000000"/>
-                          <w:sz w:val="18"/>
-                          <w:szCs w:val="18"/>
-                        </w:rPr>
-                        <w:t xml:space="preserve">Integración con </w:t>
-                      </w:r>
-                      <w:r>
-                        <w:rPr>
-                          <w:rFonts w:ascii="Arial" w:hAnsi="Arial" w:cs="Arial"/>
-                          <w:b/>
-                          <w:bCs/>
-                          <w:color w:val="000000"/>
-                          <w:sz w:val="18"/>
-                          <w:szCs w:val="18"/>
-                        </w:rPr>
-                        <w:t>APIs privadas</w:t>
-                      </w:r>
-                      <w:r>
-                        <w:rPr>
-                          <w:rFonts w:ascii="Arial" w:hAnsi="Arial" w:cs="Arial"/>
-                          <w:color w:val="000000"/>
-                          <w:sz w:val="18"/>
-                          <w:szCs w:val="18"/>
-                        </w:rPr>
-                        <w:t xml:space="preserve">, </w:t>
-                      </w:r>
-                      <w:r>
-                        <w:rPr>
-                          <w:rFonts w:ascii="Arial" w:hAnsi="Arial" w:cs="Arial"/>
-                          <w:b/>
-                          <w:bCs/>
-                          <w:color w:val="000000"/>
-                          <w:sz w:val="18"/>
-                          <w:szCs w:val="18"/>
-                        </w:rPr>
-                        <w:t>librerías</w:t>
-                      </w:r>
-                      <w:r>
-                        <w:rPr>
-                          <w:rFonts w:ascii="Arial" w:hAnsi="Arial" w:cs="Arial"/>
-                          <w:color w:val="000000"/>
-                          <w:sz w:val="18"/>
-                          <w:szCs w:val="18"/>
-                        </w:rPr>
-                        <w:t xml:space="preserve"> y </w:t>
-                      </w:r>
-                      <w:r>
-                        <w:rPr>
-                          <w:rFonts w:ascii="Arial" w:hAnsi="Arial" w:cs="Arial"/>
-                          <w:b/>
-                          <w:bCs/>
-                          <w:color w:val="000000"/>
-                          <w:sz w:val="18"/>
-                          <w:szCs w:val="18"/>
-                        </w:rPr>
-                        <w:t>servicios de terceros</w:t>
-                      </w:r>
-                      <w:r>
-                        <w:rPr>
-                          <w:rFonts w:ascii="Arial" w:hAnsi="Arial" w:cs="Arial"/>
-                          <w:color w:val="000000"/>
-                          <w:sz w:val="18"/>
-                          <w:szCs w:val="18"/>
-                        </w:rPr>
-                        <w:t>.</w:t>
-                      </w:r>
-                    </w:p>
-                    <w:p>
-                      <w:pPr>
-                        <w:pStyle w:val="Prrafodelista"/>
                         <w:ind w:left="360"/>
                         <w:jc w:val="both"/>
                         <w:rPr>
@@ -9511,6 +9483,132 @@
                           <w:szCs w:val="18"/>
                         </w:rPr>
                         <w:t xml:space="preserve"> para estructurar el código.</w:t>
+                      </w:r>
+                    </w:p>
+                    <w:p>
+                      <w:pPr>
+                        <w:pStyle w:val="Prrafodelista"/>
+                        <w:numPr>
+                          <w:ilvl w:val="0"/>
+                          <w:numId w:val="9"/>
+                        </w:numPr>
+                        <w:spacing w:after="240"/>
+                        <w:jc w:val="both"/>
+                        <w:rPr>
+                          <w:rFonts w:ascii="Arial" w:hAnsi="Arial" w:cs="Arial"/>
+                          <w:color w:val="000000"/>
+                          <w:sz w:val="18"/>
+                          <w:szCs w:val="18"/>
+                        </w:rPr>
+                      </w:pPr>
+                      <w:r>
+                        <w:rPr>
+                          <w:rFonts w:ascii="Arial" w:hAnsi="Arial" w:cs="Arial"/>
+                          <w:color w:val="000000"/>
+                          <w:sz w:val="18"/>
+                          <w:szCs w:val="18"/>
+                        </w:rPr>
+                        <w:t xml:space="preserve">Integración con </w:t>
+                      </w:r>
+                      <w:r>
+                        <w:rPr>
+                          <w:rFonts w:ascii="Arial" w:hAnsi="Arial" w:cs="Arial"/>
+                          <w:b/>
+                          <w:bCs/>
+                          <w:color w:val="000000"/>
+                          <w:sz w:val="18"/>
+                          <w:szCs w:val="18"/>
+                        </w:rPr>
+                        <w:t>APIs privadas</w:t>
+                      </w:r>
+                      <w:r>
+                        <w:rPr>
+                          <w:rFonts w:ascii="Arial" w:hAnsi="Arial" w:cs="Arial"/>
+                          <w:color w:val="000000"/>
+                          <w:sz w:val="18"/>
+                          <w:szCs w:val="18"/>
+                        </w:rPr>
+                        <w:t xml:space="preserve">, </w:t>
+                      </w:r>
+                      <w:r>
+                        <w:rPr>
+                          <w:rFonts w:ascii="Arial" w:hAnsi="Arial" w:cs="Arial"/>
+                          <w:b/>
+                          <w:bCs/>
+                          <w:color w:val="000000"/>
+                          <w:sz w:val="18"/>
+                          <w:szCs w:val="18"/>
+                        </w:rPr>
+                        <w:t>librerías</w:t>
+                      </w:r>
+                      <w:r>
+                        <w:rPr>
+                          <w:rFonts w:ascii="Arial" w:hAnsi="Arial" w:cs="Arial"/>
+                          <w:color w:val="000000"/>
+                          <w:sz w:val="18"/>
+                          <w:szCs w:val="18"/>
+                        </w:rPr>
+                        <w:t xml:space="preserve"> y </w:t>
+                      </w:r>
+                      <w:r>
+                        <w:rPr>
+                          <w:rFonts w:ascii="Arial" w:hAnsi="Arial" w:cs="Arial"/>
+                          <w:b/>
+                          <w:bCs/>
+                          <w:color w:val="000000"/>
+                          <w:sz w:val="18"/>
+                          <w:szCs w:val="18"/>
+                        </w:rPr>
+                        <w:t>servicios de terceros</w:t>
+                      </w:r>
+                      <w:r>
+                        <w:rPr>
+                          <w:rFonts w:ascii="Arial" w:hAnsi="Arial" w:cs="Arial"/>
+                          <w:color w:val="000000"/>
+                          <w:sz w:val="18"/>
+                          <w:szCs w:val="18"/>
+                        </w:rPr>
+                        <w:t xml:space="preserve">, utilizando los paquetes de Flutter, </w:t>
+                      </w:r>
+                      <w:r>
+                        <w:rPr>
+                          <w:rFonts w:ascii="Arial" w:hAnsi="Arial" w:cs="Arial"/>
+                          <w:b/>
+                          <w:bCs/>
+                          <w:color w:val="000000"/>
+                          <w:sz w:val="18"/>
+                          <w:szCs w:val="18"/>
+                        </w:rPr>
+                        <w:t>Dio</w:t>
+                      </w:r>
+                      <w:r>
+                        <w:rPr>
+                          <w:rFonts w:ascii="Arial" w:hAnsi="Arial" w:cs="Arial"/>
+                          <w:color w:val="000000"/>
+                          <w:sz w:val="18"/>
+                          <w:szCs w:val="18"/>
+                        </w:rPr>
+                        <w:t xml:space="preserve"> y </w:t>
+                      </w:r>
+                      <w:r>
+                        <w:rPr>
+                          <w:rFonts w:ascii="Arial" w:hAnsi="Arial" w:cs="Arial"/>
+                          <w:b/>
+                          <w:bCs/>
+                          <w:color w:val="000000"/>
+                          <w:sz w:val="18"/>
+                          <w:szCs w:val="18"/>
+                        </w:rPr>
+                        <w:t>Retrofit</w:t>
+                      </w:r>
+                      <w:r>
+                        <w:rPr>
+                          <w:rFonts w:ascii="Arial" w:hAnsi="Arial" w:cs="Arial"/>
+                          <w:color w:val="000000"/>
+                          <w:sz w:val="18"/>
+                          <w:szCs w:val="18"/>
+                        </w:rPr>
+                        <w:t>.</w:t>
                       </w:r>
                     </w:p>
                     <w:p>
@@ -10484,7 +10582,7 @@
               </wp:anchor>
             </w:drawing>
           </mc:Choice>
-          <mc:Fallback xmlns:mo="http://schemas.microsoft.com/office/mac/office/2008/main" xmlns:mv="urn:schemas-microsoft-com:mac:vml">
+          <mc:Fallback xmlns:mv="urn:schemas-microsoft-com:mac:vml" xmlns:mo="http://schemas.microsoft.com/office/mac/office/2008/main">
             <w:pict>
               <v:shape w14:anchorId="43B98AF6" id="AutoShape 218" o:spid="_x0000_s1026" type="#_x0000_t32" style="position:absolute;margin-left:-350.85pt;margin-top:1.95pt;width:11.35pt;height:0;z-index:251673600;visibility:visible;mso-wrap-style:square;mso-width-percent:0;mso-height-percent:0;mso-wrap-distance-left:9pt;mso-wrap-distance-top:0;mso-wrap-distance-right:9pt;mso-wrap-distance-bottom:0;mso-position-horizontal:absolute;mso-position-horizontal-relative:text;mso-position-vertical:absolute;mso-position-vertical-relative:text;mso-width-percent:0;mso-height-percent:0;mso-width-relative:page;mso-height-relative:page" o:gfxdata="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" strokecolor="#00b0f0"/>
             </w:pict>
@@ -11189,7 +11287,7 @@
                         <a:effectLst/>
                         <a:extLst>
                           <a:ext uri="{C572A759-6A51-4108-AA02-DFA0A04FC94B}">
-                            <ma14:wrappingTextBoxFlag xmlns="" xmlns:mo="http://schemas.microsoft.com/office/mac/office/2008/main" xmlns:mv="urn:schemas-microsoft-com:mac:vml" xmlns:o="urn:schemas-microsoft-com:office:office" xmlns:v="urn:schemas-microsoft-com:vml" xmlns:w10="urn:schemas-microsoft-com:office:word" xmlns:w="http://schemas.openxmlformats.org/wordprocessingml/2006/main" xmlns:ma14="http://schemas.microsoft.com/office/mac/drawingml/2011/main"/>
+                            <ma14:wrappingTextBoxFlag xmlns:ma14="http://schemas.microsoft.com/office/mac/drawingml/2011/main" xmlns:w="http://schemas.openxmlformats.org/wordprocessingml/2006/main" xmlns:w10="urn:schemas-microsoft-com:office:word" xmlns:v="urn:schemas-microsoft-com:vml" xmlns:o="urn:schemas-microsoft-com:office:office" xmlns:mv="urn:schemas-microsoft-com:mac:vml" xmlns:mo="http://schemas.microsoft.com/office/mac/office/2008/main" xmlns=""/>
                           </a:ext>
                         </a:extLst>
                       </wps:spPr>

</xml_diff>